<commit_message>
updated route for query searching
</commit_message>
<xml_diff>
--- a/api_integration_full_documentation.docx
+++ b/api_integration_full_documentation.docx
@@ -98,7 +98,41 @@
         <w:pStyle w:val="Heading1"/>
       </w:pPr>
       <w:r>
-        <w:t>3. Authentication APIs (/api/auth)</w:t>
+        <w:t>3. Authentication</w:t>
+      </w:r>
+      <w:r>
+        <w:t xml:space="preserve"> related</w:t>
+      </w:r>
+      <w:r>
+        <w:t xml:space="preserve"> API</w:t>
+      </w:r>
+      <w:r>
+        <w:t>’s</w:t>
+      </w:r>
+      <w:r>
+        <w:t xml:space="preserve"> base Url</w:t>
+      </w:r>
+      <w:proofErr w:type="gramStart"/>
+      <w:r>
+        <w:t xml:space="preserve">: </w:t>
+      </w:r>
+      <w:r>
+        <w:t xml:space="preserve"> (</w:t>
+      </w:r>
+      <w:proofErr w:type="gramEnd"/>
+      <w:r>
+        <w:t>domain</w:t>
+      </w:r>
+      <w:r>
+        <w:t>/</w:t>
+      </w:r>
+      <w:proofErr w:type="spellStart"/>
+      <w:r>
+        <w:t>api</w:t>
+      </w:r>
+      <w:proofErr w:type="spellEnd"/>
+      <w:r>
+        <w:t>/auth)</w:t>
       </w:r>
     </w:p>
     <w:p>
@@ -121,760 +155,9 @@
           <w:sz w:val="26"/>
           <w:szCs w:val="26"/>
         </w:rPr>
-        <w:t>Sample User Data:</w:t>
-      </w:r>
-    </w:p>
-    <w:p>
-      <w:pPr>
-        <w:pStyle w:val="NoSpacing"/>
-        <w:rPr>
-          <w:color w:val="4F81BD" w:themeColor="accent1"/>
-        </w:rPr>
-      </w:pPr>
-      <w:r>
-        <w:rPr>
-          <w:color w:val="4F81BD" w:themeColor="accent1"/>
-        </w:rPr>
-        <w:t>[</w:t>
-      </w:r>
-    </w:p>
-    <w:p>
-      <w:pPr>
-        <w:pStyle w:val="NoSpacing"/>
-        <w:rPr>
-          <w:color w:val="4F81BD" w:themeColor="accent1"/>
-          <w:lang w:val="en-IN"/>
-        </w:rPr>
-      </w:pPr>
-      <w:r>
-        <w:rPr>
-          <w:color w:val="4F81BD" w:themeColor="accent1"/>
-          <w:lang w:val="en-IN"/>
-        </w:rPr>
-        <w:t> {</w:t>
-      </w:r>
-    </w:p>
-    <w:p>
-      <w:pPr>
-        <w:pStyle w:val="NoSpacing"/>
-        <w:rPr>
-          <w:color w:val="4F81BD" w:themeColor="accent1"/>
-          <w:lang w:val="en-IN"/>
-        </w:rPr>
-      </w:pPr>
-      <w:r>
-        <w:rPr>
-          <w:color w:val="4F81BD" w:themeColor="accent1"/>
-          <w:lang w:val="en-IN"/>
-        </w:rPr>
-        <w:t>    "id": 1744478539040,</w:t>
-      </w:r>
-    </w:p>
-    <w:p>
-      <w:pPr>
-        <w:pStyle w:val="NoSpacing"/>
-        <w:rPr>
-          <w:color w:val="4F81BD" w:themeColor="accent1"/>
-          <w:lang w:val="en-IN"/>
-        </w:rPr>
-      </w:pPr>
-      <w:r>
-        <w:rPr>
-          <w:color w:val="4F81BD" w:themeColor="accent1"/>
-          <w:lang w:val="en-IN"/>
-        </w:rPr>
-        <w:t>    "name": "Rhiannon Grimes",</w:t>
-      </w:r>
-    </w:p>
-    <w:p>
-      <w:pPr>
-        <w:pStyle w:val="NoSpacing"/>
-        <w:rPr>
-          <w:color w:val="4F81BD" w:themeColor="accent1"/>
-          <w:lang w:val="en-IN"/>
-        </w:rPr>
-      </w:pPr>
-      <w:r>
-        <w:rPr>
-          <w:color w:val="4F81BD" w:themeColor="accent1"/>
-          <w:lang w:val="en-IN"/>
-        </w:rPr>
-        <w:t>    "username": "</w:t>
-      </w:r>
-      <w:proofErr w:type="spellStart"/>
-      <w:r>
-        <w:rPr>
-          <w:color w:val="4F81BD" w:themeColor="accent1"/>
-          <w:lang w:val="en-IN"/>
-        </w:rPr>
-        <w:t>mivewijuz</w:t>
-      </w:r>
-      <w:proofErr w:type="spellEnd"/>
-      <w:r>
-        <w:rPr>
-          <w:color w:val="4F81BD" w:themeColor="accent1"/>
-          <w:lang w:val="en-IN"/>
-        </w:rPr>
-        <w:t>",</w:t>
-      </w:r>
-    </w:p>
-    <w:p>
-      <w:pPr>
-        <w:pStyle w:val="NoSpacing"/>
-        <w:rPr>
-          <w:color w:val="4F81BD" w:themeColor="accent1"/>
-          <w:lang w:val="en-IN"/>
-        </w:rPr>
-      </w:pPr>
-      <w:r>
-        <w:rPr>
-          <w:color w:val="4F81BD" w:themeColor="accent1"/>
-          <w:lang w:val="en-IN"/>
-        </w:rPr>
-        <w:t>    "email": "tysoh@mailinator.com",</w:t>
-      </w:r>
-    </w:p>
-    <w:p>
-      <w:pPr>
-        <w:pStyle w:val="NoSpacing"/>
-        <w:rPr>
-          <w:color w:val="4F81BD" w:themeColor="accent1"/>
-          <w:lang w:val="en-IN"/>
-        </w:rPr>
-      </w:pPr>
-      <w:r>
-        <w:rPr>
-          <w:color w:val="4F81BD" w:themeColor="accent1"/>
-          <w:lang w:val="en-IN"/>
-        </w:rPr>
-        <w:t>    "password": "$2b$10$zDYJa.IBqDRFzyJciLsJkelAr4VDpPaF4NT9b8l2pDtb0YTzAh3N.",</w:t>
-      </w:r>
-    </w:p>
-    <w:p>
-      <w:pPr>
-        <w:pStyle w:val="NoSpacing"/>
-        <w:rPr>
-          <w:color w:val="4F81BD" w:themeColor="accent1"/>
-          <w:lang w:val="en-IN"/>
-        </w:rPr>
-      </w:pPr>
-      <w:r>
-        <w:rPr>
-          <w:color w:val="4F81BD" w:themeColor="accent1"/>
-          <w:lang w:val="en-IN"/>
-        </w:rPr>
-        <w:t>    "</w:t>
-      </w:r>
-      <w:proofErr w:type="spellStart"/>
-      <w:r>
-        <w:rPr>
-          <w:color w:val="4F81BD" w:themeColor="accent1"/>
-          <w:lang w:val="en-IN"/>
-        </w:rPr>
-        <w:t>userType</w:t>
-      </w:r>
-      <w:proofErr w:type="spellEnd"/>
-      <w:r>
-        <w:rPr>
-          <w:color w:val="4F81BD" w:themeColor="accent1"/>
-          <w:lang w:val="en-IN"/>
-        </w:rPr>
-        <w:t>": "buyer",</w:t>
-      </w:r>
-    </w:p>
-    <w:p>
-      <w:pPr>
-        <w:pStyle w:val="NoSpacing"/>
-        <w:rPr>
-          <w:color w:val="4F81BD" w:themeColor="accent1"/>
-          <w:lang w:val="en-IN"/>
-        </w:rPr>
-      </w:pPr>
-      <w:r>
-        <w:rPr>
-          <w:color w:val="4F81BD" w:themeColor="accent1"/>
-          <w:lang w:val="en-IN"/>
-        </w:rPr>
-        <w:t>    "reviews": [],</w:t>
-      </w:r>
-    </w:p>
-    <w:p>
-      <w:pPr>
-        <w:pStyle w:val="NoSpacing"/>
-        <w:rPr>
-          <w:color w:val="4F81BD" w:themeColor="accent1"/>
-          <w:lang w:val="en-IN"/>
-        </w:rPr>
-      </w:pPr>
-      <w:r>
-        <w:rPr>
-          <w:color w:val="4F81BD" w:themeColor="accent1"/>
-          <w:lang w:val="en-IN"/>
-        </w:rPr>
-        <w:t>    "products": [],</w:t>
-      </w:r>
-    </w:p>
-    <w:p>
-      <w:pPr>
-        <w:pStyle w:val="NoSpacing"/>
-        <w:rPr>
-          <w:color w:val="4F81BD" w:themeColor="accent1"/>
-          <w:lang w:val="en-IN"/>
-        </w:rPr>
-      </w:pPr>
-      <w:r>
-        <w:rPr>
-          <w:color w:val="4F81BD" w:themeColor="accent1"/>
-          <w:lang w:val="en-IN"/>
-        </w:rPr>
-        <w:t>    "cart": [</w:t>
-      </w:r>
-    </w:p>
-    <w:p>
-      <w:pPr>
-        <w:pStyle w:val="NoSpacing"/>
-        <w:rPr>
-          <w:color w:val="4F81BD" w:themeColor="accent1"/>
-          <w:lang w:val="en-IN"/>
-        </w:rPr>
-      </w:pPr>
-      <w:r>
-        <w:rPr>
-          <w:color w:val="4F81BD" w:themeColor="accent1"/>
-          <w:lang w:val="en-IN"/>
-        </w:rPr>
-        <w:t>      {</w:t>
-      </w:r>
-    </w:p>
-    <w:p>
-      <w:pPr>
-        <w:pStyle w:val="NoSpacing"/>
-        <w:rPr>
-          <w:color w:val="4F81BD" w:themeColor="accent1"/>
-          <w:lang w:val="en-IN"/>
-        </w:rPr>
-      </w:pPr>
-      <w:r>
-        <w:rPr>
-          <w:color w:val="4F81BD" w:themeColor="accent1"/>
-          <w:lang w:val="en-IN"/>
-        </w:rPr>
-        <w:t>        "productid": 11,</w:t>
-      </w:r>
-    </w:p>
-    <w:p>
-      <w:pPr>
-        <w:pStyle w:val="NoSpacing"/>
-        <w:rPr>
-          <w:color w:val="4F81BD" w:themeColor="accent1"/>
-          <w:lang w:val="en-IN"/>
-        </w:rPr>
-      </w:pPr>
-      <w:r>
-        <w:rPr>
-          <w:color w:val="4F81BD" w:themeColor="accent1"/>
-          <w:lang w:val="en-IN"/>
-        </w:rPr>
-        <w:t>        "quantity": 1,</w:t>
-      </w:r>
-    </w:p>
-    <w:p>
-      <w:pPr>
-        <w:pStyle w:val="NoSpacing"/>
-        <w:rPr>
-          <w:color w:val="4F81BD" w:themeColor="accent1"/>
-          <w:lang w:val="en-IN"/>
-        </w:rPr>
-      </w:pPr>
-      <w:r>
-        <w:rPr>
-          <w:color w:val="4F81BD" w:themeColor="accent1"/>
-          <w:lang w:val="en-IN"/>
-        </w:rPr>
-        <w:t>        "</w:t>
-      </w:r>
-      <w:proofErr w:type="spellStart"/>
-      <w:r>
-        <w:rPr>
-          <w:color w:val="4F81BD" w:themeColor="accent1"/>
-          <w:lang w:val="en-IN"/>
-        </w:rPr>
-        <w:t>offeredPrice</w:t>
-      </w:r>
-      <w:proofErr w:type="spellEnd"/>
-      <w:r>
-        <w:rPr>
-          <w:color w:val="4F81BD" w:themeColor="accent1"/>
-          <w:lang w:val="en-IN"/>
-        </w:rPr>
-        <w:t>": 499</w:t>
-      </w:r>
-    </w:p>
-    <w:p>
-      <w:pPr>
-        <w:pStyle w:val="NoSpacing"/>
-        <w:rPr>
-          <w:color w:val="4F81BD" w:themeColor="accent1"/>
-          <w:lang w:val="en-IN"/>
-        </w:rPr>
-      </w:pPr>
-      <w:r>
-        <w:rPr>
-          <w:color w:val="4F81BD" w:themeColor="accent1"/>
-          <w:lang w:val="en-IN"/>
-        </w:rPr>
-        <w:t>      }</w:t>
-      </w:r>
-    </w:p>
-    <w:p>
-      <w:pPr>
-        <w:pStyle w:val="NoSpacing"/>
-        <w:rPr>
-          <w:color w:val="4F81BD" w:themeColor="accent1"/>
-          <w:lang w:val="en-IN"/>
-        </w:rPr>
-      </w:pPr>
-      <w:r>
-        <w:rPr>
-          <w:color w:val="4F81BD" w:themeColor="accent1"/>
-          <w:lang w:val="en-IN"/>
-        </w:rPr>
-        <w:t>    ],</w:t>
-      </w:r>
-    </w:p>
-    <w:p>
-      <w:pPr>
-        <w:pStyle w:val="NoSpacing"/>
-        <w:rPr>
-          <w:color w:val="4F81BD" w:themeColor="accent1"/>
-          <w:lang w:val="en-IN"/>
-        </w:rPr>
-      </w:pPr>
-      <w:r>
-        <w:rPr>
-          <w:color w:val="4F81BD" w:themeColor="accent1"/>
-          <w:lang w:val="en-IN"/>
-        </w:rPr>
-        <w:t>    "</w:t>
-      </w:r>
-      <w:proofErr w:type="spellStart"/>
-      <w:r>
-        <w:rPr>
-          <w:color w:val="4F81BD" w:themeColor="accent1"/>
-          <w:lang w:val="en-IN"/>
-        </w:rPr>
-        <w:t>wishlist</w:t>
-      </w:r>
-      <w:proofErr w:type="spellEnd"/>
-      <w:r>
-        <w:rPr>
-          <w:color w:val="4F81BD" w:themeColor="accent1"/>
-          <w:lang w:val="en-IN"/>
-        </w:rPr>
-        <w:t>": [</w:t>
-      </w:r>
-    </w:p>
-    <w:p>
-      <w:pPr>
-        <w:pStyle w:val="NoSpacing"/>
-        <w:rPr>
-          <w:color w:val="4F81BD" w:themeColor="accent1"/>
-          <w:lang w:val="en-IN"/>
-        </w:rPr>
-      </w:pPr>
-      <w:r>
-        <w:rPr>
-          <w:color w:val="4F81BD" w:themeColor="accent1"/>
-          <w:lang w:val="en-IN"/>
-        </w:rPr>
-        <w:t>      {</w:t>
-      </w:r>
-    </w:p>
-    <w:p>
-      <w:pPr>
-        <w:pStyle w:val="NoSpacing"/>
-        <w:rPr>
-          <w:color w:val="4F81BD" w:themeColor="accent1"/>
-          <w:lang w:val="en-IN"/>
-        </w:rPr>
-      </w:pPr>
-      <w:r>
-        <w:rPr>
-          <w:color w:val="4F81BD" w:themeColor="accent1"/>
-          <w:lang w:val="en-IN"/>
-        </w:rPr>
-        <w:t>        "</w:t>
-      </w:r>
-      <w:proofErr w:type="spellStart"/>
-      <w:r>
-        <w:rPr>
-          <w:color w:val="4F81BD" w:themeColor="accent1"/>
-          <w:lang w:val="en-IN"/>
-        </w:rPr>
-        <w:t>productId</w:t>
-      </w:r>
-      <w:proofErr w:type="spellEnd"/>
-      <w:r>
-        <w:rPr>
-          <w:color w:val="4F81BD" w:themeColor="accent1"/>
-          <w:lang w:val="en-IN"/>
-        </w:rPr>
-        <w:t>": 11</w:t>
-      </w:r>
-    </w:p>
-    <w:p>
-      <w:pPr>
-        <w:pStyle w:val="NoSpacing"/>
-        <w:rPr>
-          <w:color w:val="4F81BD" w:themeColor="accent1"/>
-          <w:lang w:val="en-IN"/>
-        </w:rPr>
-      </w:pPr>
-      <w:r>
-        <w:rPr>
-          <w:color w:val="4F81BD" w:themeColor="accent1"/>
-          <w:lang w:val="en-IN"/>
-        </w:rPr>
-        <w:t>      }</w:t>
-      </w:r>
-    </w:p>
-    <w:p>
-      <w:pPr>
-        <w:pStyle w:val="NoSpacing"/>
-        <w:rPr>
-          <w:color w:val="4F81BD" w:themeColor="accent1"/>
-          <w:lang w:val="en-IN"/>
-        </w:rPr>
-      </w:pPr>
-      <w:r>
-        <w:rPr>
-          <w:color w:val="4F81BD" w:themeColor="accent1"/>
-          <w:lang w:val="en-IN"/>
-        </w:rPr>
-        <w:t>    ]</w:t>
-      </w:r>
-    </w:p>
-    <w:p>
-      <w:pPr>
-        <w:pStyle w:val="NoSpacing"/>
-        <w:rPr>
-          <w:color w:val="4F81BD" w:themeColor="accent1"/>
-          <w:lang w:val="en-IN"/>
-        </w:rPr>
-      </w:pPr>
-      <w:r>
-        <w:rPr>
-          <w:color w:val="4F81BD" w:themeColor="accent1"/>
-          <w:lang w:val="en-IN"/>
-        </w:rPr>
-        <w:t>  }</w:t>
-      </w:r>
-      <w:r>
-        <w:rPr>
-          <w:color w:val="4F81BD" w:themeColor="accent1"/>
-        </w:rPr>
-        <w:t>]</w:t>
-      </w:r>
-    </w:p>
-    <w:p>
-      <w:pPr>
-        <w:pStyle w:val="Heading2"/>
-      </w:pPr>
-      <w:r>
-        <w:lastRenderedPageBreak/>
-        <w:t>/signup [POST]</w:t>
-      </w:r>
-    </w:p>
-    <w:p>
-      <w:r>
-        <w:t>Sample Request:</w:t>
-      </w:r>
-    </w:p>
-    <w:p>
-      <w:pPr>
-        <w:pStyle w:val="IntenseQuote"/>
-      </w:pPr>
-      <w:r>
-        <w:t>{</w:t>
-      </w:r>
-      <w:r>
-        <w:br/>
-        <w:t xml:space="preserve">  "name": "</w:t>
-      </w:r>
-      <w:r>
-        <w:t>Test</w:t>
-      </w:r>
-      <w:r>
-        <w:t xml:space="preserve"> </w:t>
-      </w:r>
-      <w:r>
-        <w:t>User</w:t>
-      </w:r>
-      <w:r>
-        <w:t>",</w:t>
-      </w:r>
-      <w:r>
-        <w:br/>
-        <w:t xml:space="preserve">  "username": "admin1",</w:t>
-      </w:r>
-      <w:r>
-        <w:br/>
-        <w:t xml:space="preserve">  "email": "</w:t>
-      </w:r>
-      <w:r>
-        <w:t>test</w:t>
-      </w:r>
-      <w:r>
-        <w:t>1@gmail.com",</w:t>
-      </w:r>
-      <w:r>
-        <w:br/>
-        <w:t xml:space="preserve">  "password": "</w:t>
-      </w:r>
-      <w:r>
-        <w:t>Test</w:t>
-      </w:r>
-      <w:r>
-        <w:t>@123"</w:t>
-      </w:r>
-      <w:r>
-        <w:br/>
-        <w:t>}</w:t>
-      </w:r>
-    </w:p>
-    <w:p>
-      <w:r>
-        <w:t>Sample Response:</w:t>
-      </w:r>
-    </w:p>
-    <w:p>
-      <w:pPr>
-        <w:pStyle w:val="IntenseQuote"/>
-      </w:pPr>
-      <w:r>
-        <w:t>{</w:t>
-      </w:r>
-      <w:r>
-        <w:br/>
-        <w:t xml:space="preserve">  "success": true,</w:t>
-      </w:r>
-      <w:r>
-        <w:br/>
-        <w:t xml:space="preserve">  "message": "Signup successful!",</w:t>
-      </w:r>
-      <w:r>
-        <w:br/>
-        <w:t xml:space="preserve">  "tokens": {</w:t>
-      </w:r>
-      <w:r>
-        <w:br/>
-        <w:t xml:space="preserve">    "access": "eyJhbGciOiJI..."</w:t>
-      </w:r>
-      <w:r>
-        <w:br/>
-        <w:t xml:space="preserve">  },</w:t>
-      </w:r>
-      <w:r>
-        <w:br/>
-        <w:t xml:space="preserve">  "user": {</w:t>
-      </w:r>
-      <w:r>
-        <w:br/>
-        <w:t xml:space="preserve">    "id": 1744600225690,</w:t>
-      </w:r>
-      <w:r>
-        <w:br/>
-        <w:t xml:space="preserve">    "name": "</w:t>
-      </w:r>
-      <w:r>
-        <w:t>Test</w:t>
-      </w:r>
-      <w:r>
-        <w:t xml:space="preserve"> </w:t>
-      </w:r>
-      <w:r>
-        <w:t>User</w:t>
-      </w:r>
-      <w:r>
-        <w:t>",</w:t>
-      </w:r>
-      <w:r>
-        <w:br/>
-        <w:t xml:space="preserve">    "username": "admin2",</w:t>
-      </w:r>
-      <w:r>
-        <w:br/>
-        <w:t xml:space="preserve">    "email": "</w:t>
-      </w:r>
-      <w:r>
-        <w:t>test</w:t>
-      </w:r>
-      <w:r>
-        <w:t>5@gmail.com",</w:t>
-      </w:r>
-      <w:r>
-        <w:br/>
-        <w:t xml:space="preserve">    "</w:t>
-      </w:r>
-      <w:proofErr w:type="spellStart"/>
-      <w:r>
-        <w:t>userType</w:t>
-      </w:r>
-      <w:proofErr w:type="spellEnd"/>
-      <w:r>
-        <w:t>": "buyer"</w:t>
-      </w:r>
-      <w:r>
-        <w:br/>
-        <w:t xml:space="preserve">  }</w:t>
-      </w:r>
-      <w:r>
-        <w:br/>
-        <w:t>}</w:t>
-      </w:r>
-    </w:p>
-    <w:p>
-      <w:pPr>
-        <w:pStyle w:val="Heading2"/>
-      </w:pPr>
-      <w:r>
-        <w:t>/login [POST]</w:t>
-      </w:r>
-    </w:p>
-    <w:p>
-      <w:r>
-        <w:t>Sample Request:</w:t>
-      </w:r>
-    </w:p>
-    <w:p>
-      <w:pPr>
-        <w:pStyle w:val="IntenseQuote"/>
-      </w:pPr>
-      <w:r>
-        <w:t>{</w:t>
-      </w:r>
-      <w:r>
-        <w:br/>
-        <w:t xml:space="preserve">  "username": "admin1",</w:t>
-      </w:r>
-      <w:r>
-        <w:br/>
-        <w:t xml:space="preserve">  "password": "</w:t>
-      </w:r>
-      <w:r>
-        <w:t>Test</w:t>
-      </w:r>
-      <w:r>
-        <w:t>@123"</w:t>
-      </w:r>
-      <w:r>
-        <w:br/>
-        <w:t>}</w:t>
-      </w:r>
-    </w:p>
-    <w:p>
-      <w:r>
-        <w:t>Sample Response:</w:t>
-      </w:r>
-    </w:p>
-    <w:p>
-      <w:pPr>
-        <w:pStyle w:val="IntenseQuote"/>
-      </w:pPr>
-      <w:r>
-        <w:t>{</w:t>
-      </w:r>
-      <w:r>
-        <w:br/>
-        <w:t xml:space="preserve">  "message": "Login successful",</w:t>
-      </w:r>
-      <w:r>
-        <w:br/>
-        <w:t xml:space="preserve">  "user": {</w:t>
-      </w:r>
-      <w:r>
-        <w:br/>
-        <w:t xml:space="preserve">    "id": 1744600225690,</w:t>
-      </w:r>
-      <w:r>
-        <w:br/>
-        <w:t xml:space="preserve">    "name": "</w:t>
-      </w:r>
-      <w:r>
-        <w:t>Test</w:t>
-      </w:r>
-      <w:r>
-        <w:t xml:space="preserve"> </w:t>
-      </w:r>
-      <w:r>
-        <w:t>User</w:t>
-      </w:r>
-      <w:r>
-        <w:t>",</w:t>
-      </w:r>
-      <w:r>
-        <w:br/>
-        <w:t xml:space="preserve">    "username": "admin2",</w:t>
-      </w:r>
-      <w:r>
-        <w:br/>
-      </w:r>
-      <w:r>
-        <w:lastRenderedPageBreak/>
-        <w:t xml:space="preserve">    "email": "</w:t>
-      </w:r>
-      <w:r>
-        <w:t>test</w:t>
-      </w:r>
-      <w:r>
-        <w:t>5@gmail.com",</w:t>
-      </w:r>
-      <w:r>
-        <w:br/>
-        <w:t xml:space="preserve">    "</w:t>
-      </w:r>
-      <w:proofErr w:type="spellStart"/>
-      <w:r>
-        <w:t>userType</w:t>
-      </w:r>
-      <w:proofErr w:type="spellEnd"/>
-      <w:r>
-        <w:t>": "buyer",</w:t>
-      </w:r>
-      <w:r>
-        <w:br/>
-        <w:t xml:space="preserve">  },</w:t>
-      </w:r>
-      <w:r>
-        <w:br/>
-        <w:t xml:space="preserve">  "tokens": {</w:t>
-      </w:r>
-      <w:r>
-        <w:br/>
-        <w:t xml:space="preserve">    "access": "eyJhbGciOiJI..."</w:t>
-      </w:r>
-      <w:r>
-        <w:br/>
-        <w:t xml:space="preserve">  }</w:t>
-      </w:r>
-      <w:r>
-        <w:br/>
-        <w:t>}</w:t>
-      </w:r>
-    </w:p>
-    <w:p>
-      <w:pPr>
-        <w:pStyle w:val="Heading1"/>
-      </w:pPr>
-      <w:r>
-        <w:t>4</w:t>
-      </w:r>
-      <w:r>
-        <w:t>. Products APIs (/api/products)</w:t>
-      </w:r>
-    </w:p>
-    <w:p>
-      <w:pPr>
+        <w:t xml:space="preserve">Sample </w:t>
+      </w:r>
+      <w:r>
         <w:rPr>
           <w:rFonts w:asciiTheme="majorHAnsi" w:eastAsiaTheme="majorEastAsia" w:hAnsiTheme="majorHAnsi" w:cstheme="majorBidi"/>
           <w:b/>
@@ -883,7 +166,8 @@
           <w:sz w:val="26"/>
           <w:szCs w:val="26"/>
         </w:rPr>
-      </w:pPr>
+        <w:t xml:space="preserve">of how </w:t>
+      </w:r>
       <w:r>
         <w:rPr>
           <w:rFonts w:asciiTheme="majorHAnsi" w:eastAsiaTheme="majorEastAsia" w:hAnsiTheme="majorHAnsi" w:cstheme="majorBidi"/>
@@ -893,7 +177,29 @@
           <w:sz w:val="26"/>
           <w:szCs w:val="26"/>
         </w:rPr>
-        <w:t>Sample Products List:</w:t>
+        <w:t>User Data</w:t>
+      </w:r>
+      <w:r>
+        <w:rPr>
+          <w:rFonts w:asciiTheme="majorHAnsi" w:eastAsiaTheme="majorEastAsia" w:hAnsiTheme="majorHAnsi" w:cstheme="majorBidi"/>
+          <w:b/>
+          <w:bCs/>
+          <w:color w:val="4F81BD" w:themeColor="accent1"/>
+          <w:sz w:val="26"/>
+          <w:szCs w:val="26"/>
+        </w:rPr>
+        <w:t xml:space="preserve"> should look</w:t>
+      </w:r>
+      <w:r>
+        <w:rPr>
+          <w:rFonts w:asciiTheme="majorHAnsi" w:eastAsiaTheme="majorEastAsia" w:hAnsiTheme="majorHAnsi" w:cstheme="majorBidi"/>
+          <w:b/>
+          <w:bCs/>
+          <w:color w:val="4F81BD" w:themeColor="accent1"/>
+          <w:sz w:val="26"/>
+          <w:szCs w:val="26"/>
+        </w:rPr>
+        <w:t>:</w:t>
       </w:r>
     </w:p>
     <w:p>
@@ -914,6 +220,881 @@
       <w:pPr>
         <w:pStyle w:val="NoSpacing"/>
         <w:rPr>
+          <w:color w:val="4F81BD" w:themeColor="accent1"/>
+          <w:lang w:val="en-IN"/>
+        </w:rPr>
+      </w:pPr>
+      <w:r>
+        <w:rPr>
+          <w:color w:val="4F81BD" w:themeColor="accent1"/>
+          <w:lang w:val="en-IN"/>
+        </w:rPr>
+        <w:t> {</w:t>
+      </w:r>
+    </w:p>
+    <w:p>
+      <w:pPr>
+        <w:pStyle w:val="NoSpacing"/>
+        <w:rPr>
+          <w:color w:val="4F81BD" w:themeColor="accent1"/>
+          <w:lang w:val="en-IN"/>
+        </w:rPr>
+      </w:pPr>
+      <w:r>
+        <w:rPr>
+          <w:color w:val="4F81BD" w:themeColor="accent1"/>
+          <w:lang w:val="en-IN"/>
+        </w:rPr>
+        <w:t>    "id": 1744478539040,</w:t>
+      </w:r>
+    </w:p>
+    <w:p>
+      <w:pPr>
+        <w:pStyle w:val="NoSpacing"/>
+        <w:rPr>
+          <w:color w:val="4F81BD" w:themeColor="accent1"/>
+          <w:lang w:val="en-IN"/>
+        </w:rPr>
+      </w:pPr>
+      <w:r>
+        <w:rPr>
+          <w:color w:val="4F81BD" w:themeColor="accent1"/>
+          <w:lang w:val="en-IN"/>
+        </w:rPr>
+        <w:t>    "name": "Rhiannon Grimes",</w:t>
+      </w:r>
+    </w:p>
+    <w:p>
+      <w:pPr>
+        <w:pStyle w:val="NoSpacing"/>
+        <w:rPr>
+          <w:color w:val="4F81BD" w:themeColor="accent1"/>
+          <w:lang w:val="en-IN"/>
+        </w:rPr>
+      </w:pPr>
+      <w:r>
+        <w:rPr>
+          <w:color w:val="4F81BD" w:themeColor="accent1"/>
+          <w:lang w:val="en-IN"/>
+        </w:rPr>
+        <w:t>    "username": "</w:t>
+      </w:r>
+      <w:proofErr w:type="spellStart"/>
+      <w:r>
+        <w:rPr>
+          <w:color w:val="4F81BD" w:themeColor="accent1"/>
+          <w:lang w:val="en-IN"/>
+        </w:rPr>
+        <w:t>mivewijuz</w:t>
+      </w:r>
+      <w:proofErr w:type="spellEnd"/>
+      <w:r>
+        <w:rPr>
+          <w:color w:val="4F81BD" w:themeColor="accent1"/>
+          <w:lang w:val="en-IN"/>
+        </w:rPr>
+        <w:t>",</w:t>
+      </w:r>
+    </w:p>
+    <w:p>
+      <w:pPr>
+        <w:pStyle w:val="NoSpacing"/>
+        <w:rPr>
+          <w:color w:val="4F81BD" w:themeColor="accent1"/>
+          <w:lang w:val="en-IN"/>
+        </w:rPr>
+      </w:pPr>
+      <w:r>
+        <w:rPr>
+          <w:color w:val="4F81BD" w:themeColor="accent1"/>
+          <w:lang w:val="en-IN"/>
+        </w:rPr>
+        <w:t>    "email": "tysoh@mailinator.com",</w:t>
+      </w:r>
+    </w:p>
+    <w:p>
+      <w:pPr>
+        <w:pStyle w:val="NoSpacing"/>
+        <w:rPr>
+          <w:color w:val="4F81BD" w:themeColor="accent1"/>
+          <w:lang w:val="en-IN"/>
+        </w:rPr>
+      </w:pPr>
+      <w:r>
+        <w:rPr>
+          <w:color w:val="4F81BD" w:themeColor="accent1"/>
+          <w:lang w:val="en-IN"/>
+        </w:rPr>
+        <w:t>    "password": "$2b$10$zDYJa.IBqDRFzyJciLsJkelAr4VDpPaF4NT9b8l2pDtb0YTzAh3N.",</w:t>
+      </w:r>
+    </w:p>
+    <w:p>
+      <w:pPr>
+        <w:pStyle w:val="NoSpacing"/>
+        <w:rPr>
+          <w:color w:val="4F81BD" w:themeColor="accent1"/>
+          <w:lang w:val="en-IN"/>
+        </w:rPr>
+      </w:pPr>
+      <w:r>
+        <w:rPr>
+          <w:color w:val="4F81BD" w:themeColor="accent1"/>
+          <w:lang w:val="en-IN"/>
+        </w:rPr>
+        <w:t>    "</w:t>
+      </w:r>
+      <w:proofErr w:type="spellStart"/>
+      <w:r>
+        <w:rPr>
+          <w:color w:val="4F81BD" w:themeColor="accent1"/>
+          <w:lang w:val="en-IN"/>
+        </w:rPr>
+        <w:t>userType</w:t>
+      </w:r>
+      <w:proofErr w:type="spellEnd"/>
+      <w:r>
+        <w:rPr>
+          <w:color w:val="4F81BD" w:themeColor="accent1"/>
+          <w:lang w:val="en-IN"/>
+        </w:rPr>
+        <w:t>": "buyer",</w:t>
+      </w:r>
+    </w:p>
+    <w:p>
+      <w:pPr>
+        <w:pStyle w:val="NoSpacing"/>
+        <w:rPr>
+          <w:color w:val="4F81BD" w:themeColor="accent1"/>
+          <w:lang w:val="en-IN"/>
+        </w:rPr>
+      </w:pPr>
+      <w:r>
+        <w:rPr>
+          <w:color w:val="4F81BD" w:themeColor="accent1"/>
+          <w:lang w:val="en-IN"/>
+        </w:rPr>
+        <w:t>    "reviews": [],</w:t>
+      </w:r>
+    </w:p>
+    <w:p>
+      <w:pPr>
+        <w:pStyle w:val="NoSpacing"/>
+        <w:rPr>
+          <w:color w:val="4F81BD" w:themeColor="accent1"/>
+          <w:lang w:val="en-IN"/>
+        </w:rPr>
+      </w:pPr>
+      <w:r>
+        <w:rPr>
+          <w:color w:val="4F81BD" w:themeColor="accent1"/>
+          <w:lang w:val="en-IN"/>
+        </w:rPr>
+        <w:t>    "products": [],</w:t>
+      </w:r>
+    </w:p>
+    <w:p>
+      <w:pPr>
+        <w:pStyle w:val="NoSpacing"/>
+        <w:rPr>
+          <w:color w:val="4F81BD" w:themeColor="accent1"/>
+          <w:lang w:val="en-IN"/>
+        </w:rPr>
+      </w:pPr>
+      <w:r>
+        <w:rPr>
+          <w:color w:val="4F81BD" w:themeColor="accent1"/>
+          <w:lang w:val="en-IN"/>
+        </w:rPr>
+        <w:t>    "cart": [</w:t>
+      </w:r>
+    </w:p>
+    <w:p>
+      <w:pPr>
+        <w:pStyle w:val="NoSpacing"/>
+        <w:rPr>
+          <w:color w:val="4F81BD" w:themeColor="accent1"/>
+          <w:lang w:val="en-IN"/>
+        </w:rPr>
+      </w:pPr>
+      <w:r>
+        <w:rPr>
+          <w:color w:val="4F81BD" w:themeColor="accent1"/>
+          <w:lang w:val="en-IN"/>
+        </w:rPr>
+        <w:t>      {</w:t>
+      </w:r>
+    </w:p>
+    <w:p>
+      <w:pPr>
+        <w:pStyle w:val="NoSpacing"/>
+        <w:rPr>
+          <w:color w:val="4F81BD" w:themeColor="accent1"/>
+          <w:lang w:val="en-IN"/>
+        </w:rPr>
+      </w:pPr>
+      <w:r>
+        <w:rPr>
+          <w:color w:val="4F81BD" w:themeColor="accent1"/>
+          <w:lang w:val="en-IN"/>
+        </w:rPr>
+        <w:t>        "productid": 11,</w:t>
+      </w:r>
+    </w:p>
+    <w:p>
+      <w:pPr>
+        <w:pStyle w:val="NoSpacing"/>
+        <w:rPr>
+          <w:color w:val="4F81BD" w:themeColor="accent1"/>
+          <w:lang w:val="en-IN"/>
+        </w:rPr>
+      </w:pPr>
+      <w:r>
+        <w:rPr>
+          <w:color w:val="4F81BD" w:themeColor="accent1"/>
+          <w:lang w:val="en-IN"/>
+        </w:rPr>
+        <w:t>        "quantity": 1,</w:t>
+      </w:r>
+    </w:p>
+    <w:p>
+      <w:pPr>
+        <w:pStyle w:val="NoSpacing"/>
+        <w:rPr>
+          <w:color w:val="4F81BD" w:themeColor="accent1"/>
+          <w:lang w:val="en-IN"/>
+        </w:rPr>
+      </w:pPr>
+      <w:r>
+        <w:rPr>
+          <w:color w:val="4F81BD" w:themeColor="accent1"/>
+          <w:lang w:val="en-IN"/>
+        </w:rPr>
+        <w:t>        "</w:t>
+      </w:r>
+      <w:proofErr w:type="spellStart"/>
+      <w:r>
+        <w:rPr>
+          <w:color w:val="4F81BD" w:themeColor="accent1"/>
+          <w:lang w:val="en-IN"/>
+        </w:rPr>
+        <w:t>offeredPrice</w:t>
+      </w:r>
+      <w:proofErr w:type="spellEnd"/>
+      <w:r>
+        <w:rPr>
+          <w:color w:val="4F81BD" w:themeColor="accent1"/>
+          <w:lang w:val="en-IN"/>
+        </w:rPr>
+        <w:t>": 499</w:t>
+      </w:r>
+    </w:p>
+    <w:p>
+      <w:pPr>
+        <w:pStyle w:val="NoSpacing"/>
+        <w:rPr>
+          <w:color w:val="4F81BD" w:themeColor="accent1"/>
+          <w:lang w:val="en-IN"/>
+        </w:rPr>
+      </w:pPr>
+      <w:r>
+        <w:rPr>
+          <w:color w:val="4F81BD" w:themeColor="accent1"/>
+          <w:lang w:val="en-IN"/>
+        </w:rPr>
+        <w:t>      }</w:t>
+      </w:r>
+    </w:p>
+    <w:p>
+      <w:pPr>
+        <w:pStyle w:val="NoSpacing"/>
+        <w:rPr>
+          <w:color w:val="4F81BD" w:themeColor="accent1"/>
+          <w:lang w:val="en-IN"/>
+        </w:rPr>
+      </w:pPr>
+      <w:r>
+        <w:rPr>
+          <w:color w:val="4F81BD" w:themeColor="accent1"/>
+          <w:lang w:val="en-IN"/>
+        </w:rPr>
+        <w:t>    ],</w:t>
+      </w:r>
+    </w:p>
+    <w:p>
+      <w:pPr>
+        <w:pStyle w:val="NoSpacing"/>
+        <w:rPr>
+          <w:color w:val="4F81BD" w:themeColor="accent1"/>
+          <w:lang w:val="en-IN"/>
+        </w:rPr>
+      </w:pPr>
+      <w:r>
+        <w:rPr>
+          <w:color w:val="4F81BD" w:themeColor="accent1"/>
+          <w:lang w:val="en-IN"/>
+        </w:rPr>
+        <w:t>    "</w:t>
+      </w:r>
+      <w:proofErr w:type="spellStart"/>
+      <w:r>
+        <w:rPr>
+          <w:color w:val="4F81BD" w:themeColor="accent1"/>
+          <w:lang w:val="en-IN"/>
+        </w:rPr>
+        <w:t>wishlist</w:t>
+      </w:r>
+      <w:proofErr w:type="spellEnd"/>
+      <w:r>
+        <w:rPr>
+          <w:color w:val="4F81BD" w:themeColor="accent1"/>
+          <w:lang w:val="en-IN"/>
+        </w:rPr>
+        <w:t>": [</w:t>
+      </w:r>
+    </w:p>
+    <w:p>
+      <w:pPr>
+        <w:pStyle w:val="NoSpacing"/>
+        <w:rPr>
+          <w:color w:val="4F81BD" w:themeColor="accent1"/>
+          <w:lang w:val="en-IN"/>
+        </w:rPr>
+      </w:pPr>
+      <w:r>
+        <w:rPr>
+          <w:color w:val="4F81BD" w:themeColor="accent1"/>
+          <w:lang w:val="en-IN"/>
+        </w:rPr>
+        <w:t>      {</w:t>
+      </w:r>
+    </w:p>
+    <w:p>
+      <w:pPr>
+        <w:pStyle w:val="NoSpacing"/>
+        <w:rPr>
+          <w:color w:val="4F81BD" w:themeColor="accent1"/>
+          <w:lang w:val="en-IN"/>
+        </w:rPr>
+      </w:pPr>
+      <w:r>
+        <w:rPr>
+          <w:color w:val="4F81BD" w:themeColor="accent1"/>
+          <w:lang w:val="en-IN"/>
+        </w:rPr>
+        <w:t>        "</w:t>
+      </w:r>
+      <w:proofErr w:type="spellStart"/>
+      <w:r>
+        <w:rPr>
+          <w:color w:val="4F81BD" w:themeColor="accent1"/>
+          <w:lang w:val="en-IN"/>
+        </w:rPr>
+        <w:t>productId</w:t>
+      </w:r>
+      <w:proofErr w:type="spellEnd"/>
+      <w:r>
+        <w:rPr>
+          <w:color w:val="4F81BD" w:themeColor="accent1"/>
+          <w:lang w:val="en-IN"/>
+        </w:rPr>
+        <w:t>": 11</w:t>
+      </w:r>
+    </w:p>
+    <w:p>
+      <w:pPr>
+        <w:pStyle w:val="NoSpacing"/>
+        <w:rPr>
+          <w:color w:val="4F81BD" w:themeColor="accent1"/>
+          <w:lang w:val="en-IN"/>
+        </w:rPr>
+      </w:pPr>
+      <w:r>
+        <w:rPr>
+          <w:color w:val="4F81BD" w:themeColor="accent1"/>
+          <w:lang w:val="en-IN"/>
+        </w:rPr>
+        <w:t>      }</w:t>
+      </w:r>
+    </w:p>
+    <w:p>
+      <w:pPr>
+        <w:pStyle w:val="NoSpacing"/>
+        <w:rPr>
+          <w:color w:val="4F81BD" w:themeColor="accent1"/>
+          <w:lang w:val="en-IN"/>
+        </w:rPr>
+      </w:pPr>
+      <w:r>
+        <w:rPr>
+          <w:color w:val="4F81BD" w:themeColor="accent1"/>
+          <w:lang w:val="en-IN"/>
+        </w:rPr>
+        <w:t>    ]</w:t>
+      </w:r>
+    </w:p>
+    <w:p>
+      <w:pPr>
+        <w:pStyle w:val="NoSpacing"/>
+        <w:rPr>
+          <w:color w:val="4F81BD" w:themeColor="accent1"/>
+          <w:lang w:val="en-IN"/>
+        </w:rPr>
+      </w:pPr>
+      <w:r>
+        <w:rPr>
+          <w:color w:val="4F81BD" w:themeColor="accent1"/>
+          <w:lang w:val="en-IN"/>
+        </w:rPr>
+        <w:t>  }</w:t>
+      </w:r>
+      <w:r>
+        <w:rPr>
+          <w:color w:val="4F81BD" w:themeColor="accent1"/>
+        </w:rPr>
+        <w:t>]</w:t>
+      </w:r>
+    </w:p>
+    <w:p>
+      <w:pPr>
+        <w:pStyle w:val="Heading2"/>
+      </w:pPr>
+      <w:r>
+        <w:lastRenderedPageBreak/>
+        <w:t>domain/</w:t>
+      </w:r>
+      <w:proofErr w:type="spellStart"/>
+      <w:r>
+        <w:t>api</w:t>
+      </w:r>
+      <w:proofErr w:type="spellEnd"/>
+      <w:r>
+        <w:t>/auth</w:t>
+      </w:r>
+      <w:r>
+        <w:t xml:space="preserve"> </w:t>
+      </w:r>
+      <w:r>
+        <w:t>/signup [POST]</w:t>
+      </w:r>
+    </w:p>
+    <w:p>
+      <w:r>
+        <w:t>Sample Request:</w:t>
+      </w:r>
+    </w:p>
+    <w:p>
+      <w:pPr>
+        <w:pStyle w:val="IntenseQuote"/>
+      </w:pPr>
+      <w:r>
+        <w:t>{</w:t>
+      </w:r>
+      <w:r>
+        <w:br/>
+        <w:t xml:space="preserve">  "name": "</w:t>
+      </w:r>
+      <w:r>
+        <w:t>Test</w:t>
+      </w:r>
+      <w:r>
+        <w:t xml:space="preserve"> </w:t>
+      </w:r>
+      <w:r>
+        <w:t>User</w:t>
+      </w:r>
+      <w:r>
+        <w:t>",</w:t>
+      </w:r>
+      <w:r>
+        <w:br/>
+        <w:t xml:space="preserve">  "username": "admin1",</w:t>
+      </w:r>
+      <w:r>
+        <w:br/>
+        <w:t xml:space="preserve">  "email": "</w:t>
+      </w:r>
+      <w:r>
+        <w:t>test</w:t>
+      </w:r>
+      <w:r>
+        <w:t>1@gmail.com",</w:t>
+      </w:r>
+      <w:r>
+        <w:br/>
+        <w:t xml:space="preserve">  "password": "</w:t>
+      </w:r>
+      <w:r>
+        <w:t>Test</w:t>
+      </w:r>
+      <w:r>
+        <w:t>@123"</w:t>
+      </w:r>
+      <w:r>
+        <w:br/>
+        <w:t>}</w:t>
+      </w:r>
+    </w:p>
+    <w:p>
+      <w:r>
+        <w:t>Sample Response:</w:t>
+      </w:r>
+    </w:p>
+    <w:p>
+      <w:pPr>
+        <w:pStyle w:val="IntenseQuote"/>
+      </w:pPr>
+      <w:r>
+        <w:t>{</w:t>
+      </w:r>
+      <w:r>
+        <w:br/>
+        <w:t xml:space="preserve">  "success": true,</w:t>
+      </w:r>
+      <w:r>
+        <w:br/>
+        <w:t xml:space="preserve">  "message": "Signup successful!",</w:t>
+      </w:r>
+      <w:r>
+        <w:br/>
+        <w:t xml:space="preserve">  "tokens": {</w:t>
+      </w:r>
+      <w:r>
+        <w:br/>
+        <w:t xml:space="preserve">    "access": "</w:t>
+      </w:r>
+      <w:proofErr w:type="spellStart"/>
+      <w:r>
+        <w:t>eyJhbGciOiJI</w:t>
+      </w:r>
+      <w:proofErr w:type="spellEnd"/>
+      <w:r>
+        <w:t>..."</w:t>
+      </w:r>
+      <w:r>
+        <w:br/>
+        <w:t xml:space="preserve">  },</w:t>
+      </w:r>
+      <w:r>
+        <w:br/>
+        <w:t xml:space="preserve">  "user": {</w:t>
+      </w:r>
+      <w:r>
+        <w:br/>
+        <w:t xml:space="preserve">    "id": 1744600225690,</w:t>
+      </w:r>
+      <w:r>
+        <w:br/>
+        <w:t xml:space="preserve">    "name": "</w:t>
+      </w:r>
+      <w:r>
+        <w:t>Test</w:t>
+      </w:r>
+      <w:r>
+        <w:t xml:space="preserve"> </w:t>
+      </w:r>
+      <w:r>
+        <w:t>User</w:t>
+      </w:r>
+      <w:r>
+        <w:t>",</w:t>
+      </w:r>
+      <w:r>
+        <w:br/>
+        <w:t xml:space="preserve">    "username": "admin2",</w:t>
+      </w:r>
+      <w:r>
+        <w:br/>
+        <w:t xml:space="preserve">    "email": "</w:t>
+      </w:r>
+      <w:r>
+        <w:t>test</w:t>
+      </w:r>
+      <w:r>
+        <w:t>5@gmail.com",</w:t>
+      </w:r>
+      <w:r>
+        <w:br/>
+        <w:t xml:space="preserve">    "</w:t>
+      </w:r>
+      <w:proofErr w:type="spellStart"/>
+      <w:r>
+        <w:t>userType</w:t>
+      </w:r>
+      <w:proofErr w:type="spellEnd"/>
+      <w:r>
+        <w:t>": "buyer"</w:t>
+      </w:r>
+      <w:r>
+        <w:br/>
+        <w:t xml:space="preserve">  }</w:t>
+      </w:r>
+      <w:r>
+        <w:br/>
+        <w:t>}</w:t>
+      </w:r>
+    </w:p>
+    <w:p>
+      <w:pPr>
+        <w:pStyle w:val="Heading2"/>
+      </w:pPr>
+      <w:r>
+        <w:t>domain/</w:t>
+      </w:r>
+      <w:proofErr w:type="spellStart"/>
+      <w:r>
+        <w:t>api</w:t>
+      </w:r>
+      <w:proofErr w:type="spellEnd"/>
+      <w:r>
+        <w:t>/auth</w:t>
+      </w:r>
+      <w:r>
+        <w:t xml:space="preserve"> </w:t>
+      </w:r>
+      <w:r>
+        <w:t>/login [POST]</w:t>
+      </w:r>
+    </w:p>
+    <w:p>
+      <w:r>
+        <w:t>Sample Request:</w:t>
+      </w:r>
+    </w:p>
+    <w:p>
+      <w:pPr>
+        <w:pStyle w:val="IntenseQuote"/>
+      </w:pPr>
+      <w:r>
+        <w:t>{</w:t>
+      </w:r>
+      <w:r>
+        <w:br/>
+        <w:t xml:space="preserve">  "username": "admin1",</w:t>
+      </w:r>
+      <w:r>
+        <w:br/>
+        <w:t xml:space="preserve">  "password": "</w:t>
+      </w:r>
+      <w:r>
+        <w:t>Test</w:t>
+      </w:r>
+      <w:r>
+        <w:t>@123"</w:t>
+      </w:r>
+      <w:r>
+        <w:br/>
+        <w:t>}</w:t>
+      </w:r>
+    </w:p>
+    <w:p>
+      <w:r>
+        <w:t>Sample Response:</w:t>
+      </w:r>
+    </w:p>
+    <w:p>
+      <w:pPr>
+        <w:pStyle w:val="IntenseQuote"/>
+      </w:pPr>
+      <w:r>
+        <w:t>{</w:t>
+      </w:r>
+      <w:r>
+        <w:br/>
+        <w:t xml:space="preserve">  "message": "Login successful",</w:t>
+      </w:r>
+      <w:r>
+        <w:br/>
+        <w:t xml:space="preserve">  "user": {</w:t>
+      </w:r>
+      <w:r>
+        <w:br/>
+        <w:t xml:space="preserve">    "id": 1744600225690,</w:t>
+      </w:r>
+      <w:r>
+        <w:br/>
+        <w:t xml:space="preserve">    "name": "</w:t>
+      </w:r>
+      <w:r>
+        <w:t>Test</w:t>
+      </w:r>
+      <w:r>
+        <w:t xml:space="preserve"> </w:t>
+      </w:r>
+      <w:r>
+        <w:t>User</w:t>
+      </w:r>
+      <w:r>
+        <w:t>",</w:t>
+      </w:r>
+      <w:r>
+        <w:br/>
+        <w:t xml:space="preserve">    "username": "admin2",</w:t>
+      </w:r>
+      <w:r>
+        <w:br/>
+      </w:r>
+      <w:r>
+        <w:lastRenderedPageBreak/>
+        <w:t xml:space="preserve">    "email": "</w:t>
+      </w:r>
+      <w:r>
+        <w:t>test</w:t>
+      </w:r>
+      <w:r>
+        <w:t>5@gmail.com",</w:t>
+      </w:r>
+      <w:r>
+        <w:br/>
+        <w:t xml:space="preserve">    "</w:t>
+      </w:r>
+      <w:proofErr w:type="spellStart"/>
+      <w:r>
+        <w:t>userType</w:t>
+      </w:r>
+      <w:proofErr w:type="spellEnd"/>
+      <w:r>
+        <w:t>": "buyer",</w:t>
+      </w:r>
+      <w:r>
+        <w:br/>
+        <w:t xml:space="preserve">  },</w:t>
+      </w:r>
+      <w:r>
+        <w:br/>
+        <w:t xml:space="preserve">  "tokens": {</w:t>
+      </w:r>
+      <w:r>
+        <w:br/>
+        <w:t xml:space="preserve">    "access": "eyJhbGciOiJI..."</w:t>
+      </w:r>
+      <w:r>
+        <w:br/>
+        <w:t xml:space="preserve">  }</w:t>
+      </w:r>
+      <w:r>
+        <w:br/>
+        <w:t>}</w:t>
+      </w:r>
+    </w:p>
+    <w:p>
+      <w:pPr>
+        <w:pStyle w:val="Heading1"/>
+      </w:pPr>
+      <w:r>
+        <w:t>4. Products</w:t>
+      </w:r>
+      <w:r>
+        <w:t xml:space="preserve"> </w:t>
+      </w:r>
+      <w:proofErr w:type="gramStart"/>
+      <w:r>
+        <w:t xml:space="preserve">related </w:t>
+      </w:r>
+      <w:r>
+        <w:t xml:space="preserve"> API</w:t>
+      </w:r>
+      <w:r>
+        <w:t>’s</w:t>
+      </w:r>
+      <w:proofErr w:type="gramEnd"/>
+      <w:r>
+        <w:t xml:space="preserve"> base Url:</w:t>
+      </w:r>
+      <w:r>
+        <w:t>(</w:t>
+      </w:r>
+      <w:r>
+        <w:t>domain</w:t>
+      </w:r>
+      <w:r>
+        <w:t>/api/products)</w:t>
+      </w:r>
+    </w:p>
+    <w:p>
+      <w:pPr>
+        <w:rPr>
+          <w:rFonts w:asciiTheme="majorHAnsi" w:eastAsiaTheme="majorEastAsia" w:hAnsiTheme="majorHAnsi" w:cstheme="majorBidi"/>
+          <w:b/>
+          <w:bCs/>
+          <w:color w:val="4F81BD" w:themeColor="accent1"/>
+          <w:sz w:val="26"/>
+          <w:szCs w:val="26"/>
+        </w:rPr>
+      </w:pPr>
+      <w:r>
+        <w:rPr>
+          <w:rFonts w:asciiTheme="majorHAnsi" w:eastAsiaTheme="majorEastAsia" w:hAnsiTheme="majorHAnsi" w:cstheme="majorBidi"/>
+          <w:b/>
+          <w:bCs/>
+          <w:color w:val="4F81BD" w:themeColor="accent1"/>
+          <w:sz w:val="26"/>
+          <w:szCs w:val="26"/>
+        </w:rPr>
+        <w:t xml:space="preserve">Sample </w:t>
+      </w:r>
+      <w:r>
+        <w:rPr>
+          <w:rFonts w:asciiTheme="majorHAnsi" w:eastAsiaTheme="majorEastAsia" w:hAnsiTheme="majorHAnsi" w:cstheme="majorBidi"/>
+          <w:b/>
+          <w:bCs/>
+          <w:color w:val="4F81BD" w:themeColor="accent1"/>
+          <w:sz w:val="26"/>
+          <w:szCs w:val="26"/>
+        </w:rPr>
+        <w:t xml:space="preserve">of how </w:t>
+      </w:r>
+      <w:r>
+        <w:rPr>
+          <w:rFonts w:asciiTheme="majorHAnsi" w:eastAsiaTheme="majorEastAsia" w:hAnsiTheme="majorHAnsi" w:cstheme="majorBidi"/>
+          <w:b/>
+          <w:bCs/>
+          <w:color w:val="4F81BD" w:themeColor="accent1"/>
+          <w:sz w:val="26"/>
+          <w:szCs w:val="26"/>
+        </w:rPr>
+        <w:t>Products List</w:t>
+      </w:r>
+      <w:r>
+        <w:rPr>
+          <w:rFonts w:asciiTheme="majorHAnsi" w:eastAsiaTheme="majorEastAsia" w:hAnsiTheme="majorHAnsi" w:cstheme="majorBidi"/>
+          <w:b/>
+          <w:bCs/>
+          <w:color w:val="4F81BD" w:themeColor="accent1"/>
+          <w:sz w:val="26"/>
+          <w:szCs w:val="26"/>
+        </w:rPr>
+        <w:t xml:space="preserve"> should look like</w:t>
+      </w:r>
+      <w:r>
+        <w:rPr>
+          <w:rFonts w:asciiTheme="majorHAnsi" w:eastAsiaTheme="majorEastAsia" w:hAnsiTheme="majorHAnsi" w:cstheme="majorBidi"/>
+          <w:b/>
+          <w:bCs/>
+          <w:color w:val="4F81BD" w:themeColor="accent1"/>
+          <w:sz w:val="26"/>
+          <w:szCs w:val="26"/>
+        </w:rPr>
+        <w:t>:</w:t>
+      </w:r>
+    </w:p>
+    <w:p>
+      <w:pPr>
+        <w:pStyle w:val="NoSpacing"/>
+        <w:rPr>
+          <w:color w:val="4F81BD" w:themeColor="accent1"/>
+        </w:rPr>
+      </w:pPr>
+      <w:r>
+        <w:rPr>
+          <w:color w:val="4F81BD" w:themeColor="accent1"/>
+        </w:rPr>
+        <w:t>[</w:t>
+      </w:r>
+    </w:p>
+    <w:p>
+      <w:pPr>
+        <w:pStyle w:val="NoSpacing"/>
+        <w:rPr>
           <w:color w:val="0070C0"/>
         </w:rPr>
       </w:pPr>
@@ -1404,25 +1585,703 @@
       <w:pPr>
         <w:pStyle w:val="Heading2"/>
       </w:pPr>
-      <w:r>
-        <w:t>/</w:t>
-      </w:r>
-      <w:proofErr w:type="gramStart"/>
-      <w:r>
-        <w:t>new</w:t>
-      </w:r>
-      <w:proofErr w:type="gramEnd"/>
-      <w:r>
-        <w:t>-arrivals [GET]</w:t>
-      </w:r>
     </w:p>
     <w:p>
-      <w:r>
-        <w:t>Returns the 4 latest products by createdAt.</w:t>
+      <w:pPr>
+        <w:pStyle w:val="Heading2"/>
+      </w:pPr>
+      <w:r>
+        <w:t>domain/</w:t>
+      </w:r>
+      <w:proofErr w:type="spellStart"/>
+      <w:r>
+        <w:t>api</w:t>
+      </w:r>
+      <w:proofErr w:type="spellEnd"/>
+      <w:r>
+        <w:t>/products</w:t>
+      </w:r>
+      <w:r>
+        <w:t xml:space="preserve"> </w:t>
+      </w:r>
+      <w:r>
+        <w:t>/new-arrivals [GET]</w:t>
       </w:r>
     </w:p>
     <w:p>
       <w:r>
+        <w:t>Returns the 4 latest products by createdAt.</w:t>
+      </w:r>
+    </w:p>
+    <w:p>
+      <w:r>
+        <w:t>Sample Response:</w:t>
+      </w:r>
+    </w:p>
+    <w:p>
+      <w:pPr>
+        <w:pStyle w:val="IntenseQuote"/>
+      </w:pPr>
+      <w:r>
+        <w:t>[</w:t>
+      </w:r>
+      <w:r>
+        <w:br/>
+        <w:t xml:space="preserve">  {</w:t>
+      </w:r>
+      <w:r>
+        <w:br/>
+        <w:t xml:space="preserve">    "id": 1020,</w:t>
+      </w:r>
+      <w:r>
+        <w:br/>
+        <w:t xml:space="preserve">    "title": "Fresh Sneakers",</w:t>
+      </w:r>
+      <w:r>
+        <w:br/>
+        <w:t xml:space="preserve">    "createdAt": "2024-04-10T08:00:00Z"</w:t>
+      </w:r>
+      <w:r>
+        <w:br/>
+        <w:t xml:space="preserve">  },</w:t>
+      </w:r>
+      <w:r>
+        <w:br/>
+        <w:t xml:space="preserve">  ...</w:t>
+      </w:r>
+      <w:r>
+        <w:br/>
+        <w:t>]</w:t>
+      </w:r>
+    </w:p>
+    <w:p>
+      <w:pPr>
+        <w:pStyle w:val="Heading2"/>
+      </w:pPr>
+      <w:r>
+        <w:t>domain/</w:t>
+      </w:r>
+      <w:proofErr w:type="spellStart"/>
+      <w:r>
+        <w:t>api</w:t>
+      </w:r>
+      <w:proofErr w:type="spellEnd"/>
+      <w:r>
+        <w:t>/products</w:t>
+      </w:r>
+      <w:r>
+        <w:t xml:space="preserve"> </w:t>
+      </w:r>
+      <w:r>
+        <w:t>/top-sold [GET]</w:t>
+      </w:r>
+    </w:p>
+    <w:p>
+      <w:r>
+        <w:t>Returns the 5 top sold products.</w:t>
+      </w:r>
+    </w:p>
+    <w:p>
+      <w:r>
+        <w:t>Sample Response:</w:t>
+      </w:r>
+    </w:p>
+    <w:p>
+      <w:pPr>
+        <w:pStyle w:val="IntenseQuote"/>
+      </w:pPr>
+      <w:r>
+        <w:t>[</w:t>
+      </w:r>
+      <w:r>
+        <w:br/>
+        <w:t xml:space="preserve">  {</w:t>
+      </w:r>
+      <w:r>
+        <w:br/>
+        <w:t xml:space="preserve">    "id": 1002,</w:t>
+      </w:r>
+      <w:r>
+        <w:br/>
+        <w:t xml:space="preserve">    "title": "Running Shoes",</w:t>
+      </w:r>
+      <w:r>
+        <w:br/>
+        <w:t xml:space="preserve">    "sold": 233</w:t>
+      </w:r>
+      <w:r>
+        <w:br/>
+        <w:t xml:space="preserve">  },</w:t>
+      </w:r>
+      <w:r>
+        <w:br/>
+        <w:t xml:space="preserve">  ...</w:t>
+      </w:r>
+      <w:r>
+        <w:br/>
+        <w:t>]</w:t>
+      </w:r>
+    </w:p>
+    <w:p>
+      <w:pPr>
+        <w:pStyle w:val="Heading2"/>
+      </w:pPr>
+      <w:r>
+        <w:t>domain/</w:t>
+      </w:r>
+      <w:proofErr w:type="spellStart"/>
+      <w:r>
+        <w:t>api</w:t>
+      </w:r>
+      <w:proofErr w:type="spellEnd"/>
+      <w:r>
+        <w:t>/products</w:t>
+      </w:r>
+      <w:r>
+        <w:t xml:space="preserve"> </w:t>
+      </w:r>
+      <w:r>
+        <w:t>/category</w:t>
+      </w:r>
+      <w:proofErr w:type="gramStart"/>
+      <w:r>
+        <w:t>/:</w:t>
+      </w:r>
+      <w:proofErr w:type="spellStart"/>
+      <w:r>
+        <w:t>categrory</w:t>
+      </w:r>
+      <w:proofErr w:type="gramEnd"/>
+      <w:r>
+        <w:t>_name</w:t>
+      </w:r>
+      <w:proofErr w:type="spellEnd"/>
+      <w:r>
+        <w:t xml:space="preserve"> [GET]</w:t>
+      </w:r>
+    </w:p>
+    <w:p>
+      <w:r>
+        <w:t>Returns products by category with sorting and pagination.</w:t>
+      </w:r>
+      <w:r>
+        <w:br/>
+        <w:t>Query Params: sort, page, limit</w:t>
+      </w:r>
+    </w:p>
+    <w:p>
+      <w:r>
+        <w:t>Sample Request: /category/shoes?sort=price_desc&amp;page=1&amp;limit=6</w:t>
+      </w:r>
+    </w:p>
+    <w:p>
+      <w:r>
+        <w:t>Sample Response:</w:t>
+      </w:r>
+    </w:p>
+    <w:p>
+      <w:pPr>
+        <w:pStyle w:val="IntenseQuote"/>
+      </w:pPr>
+      <w:r>
+        <w:t>{</w:t>
+      </w:r>
+      <w:r>
+        <w:br/>
+        <w:t xml:space="preserve">  "products": [ { "id": 1001, "title": "Shoe X" }, ... ],</w:t>
+      </w:r>
+      <w:r>
+        <w:br/>
+        <w:t xml:space="preserve">  "total": 20,</w:t>
+      </w:r>
+      <w:r>
+        <w:br/>
+        <w:t xml:space="preserve">  "currentPage": 1,</w:t>
+      </w:r>
+      <w:r>
+        <w:br/>
+        <w:t xml:space="preserve">  "totalPages": 4</w:t>
+      </w:r>
+      <w:r>
+        <w:br/>
+        <w:t>}</w:t>
+      </w:r>
+    </w:p>
+    <w:p>
+      <w:pPr>
+        <w:pStyle w:val="Heading2"/>
+      </w:pPr>
+      <w:r>
+        <w:lastRenderedPageBreak/>
+        <w:t>domain/</w:t>
+      </w:r>
+      <w:proofErr w:type="spellStart"/>
+      <w:r>
+        <w:t>api</w:t>
+      </w:r>
+      <w:proofErr w:type="spellEnd"/>
+      <w:r>
+        <w:t>/products</w:t>
+      </w:r>
+      <w:r>
+        <w:t xml:space="preserve"> </w:t>
+      </w:r>
+      <w:proofErr w:type="gramStart"/>
+      <w:r>
+        <w:t>/:</w:t>
+      </w:r>
+      <w:proofErr w:type="spellStart"/>
+      <w:r>
+        <w:t>product</w:t>
+      </w:r>
+      <w:proofErr w:type="gramEnd"/>
+      <w:r>
+        <w:t>_</w:t>
+      </w:r>
+      <w:r>
+        <w:t>id</w:t>
+      </w:r>
+      <w:proofErr w:type="spellEnd"/>
+      <w:r>
+        <w:t xml:space="preserve"> [GET]</w:t>
+      </w:r>
+    </w:p>
+    <w:p>
+      <w:r>
+        <w:t>Fetches product details by product ID.</w:t>
+      </w:r>
+    </w:p>
+    <w:p>
+      <w:r>
+        <w:t>Sample Request: /api/products/1002</w:t>
+      </w:r>
+    </w:p>
+    <w:p>
+      <w:r>
+        <w:t>Sample Response:</w:t>
+      </w:r>
+    </w:p>
+    <w:p>
+      <w:pPr>
+        <w:pStyle w:val="IntenseQuote"/>
+      </w:pPr>
+      <w:r>
+        <w:t>{</w:t>
+      </w:r>
+      <w:r>
+        <w:br/>
+        <w:t xml:space="preserve">  "id": 1002,</w:t>
+      </w:r>
+      <w:r>
+        <w:br/>
+        <w:t xml:space="preserve">  "title": "Running Shoes",</w:t>
+      </w:r>
+      <w:r>
+        <w:br/>
+        <w:t xml:space="preserve">  "price": 1800,</w:t>
+      </w:r>
+      <w:r>
+        <w:br/>
+        <w:t xml:space="preserve">  "sold": 233,</w:t>
+      </w:r>
+      <w:r>
+        <w:br/>
+        <w:t xml:space="preserve">  "category": "shoes"</w:t>
+      </w:r>
+      <w:r>
+        <w:t xml:space="preserve"> ………</w:t>
+      </w:r>
+    </w:p>
+    <w:p>
+      <w:pPr>
+        <w:pStyle w:val="IntenseQuote"/>
+      </w:pPr>
+      <w:r>
+        <w:t>………………..</w:t>
+      </w:r>
+      <w:r>
+        <w:br/>
+        <w:t>}</w:t>
+      </w:r>
+    </w:p>
+    <w:p>
+      <w:pPr>
+        <w:pStyle w:val="Heading1"/>
+      </w:pPr>
+      <w:r>
+        <w:t>5. User APIs (</w:t>
+      </w:r>
+      <w:r>
+        <w:t>domain</w:t>
+      </w:r>
+      <w:r>
+        <w:t>/</w:t>
+      </w:r>
+      <w:proofErr w:type="spellStart"/>
+      <w:r>
+        <w:t>api</w:t>
+      </w:r>
+      <w:proofErr w:type="spellEnd"/>
+      <w:r>
+        <w:t>/user)</w:t>
+      </w:r>
+    </w:p>
+    <w:p>
+      <w:r>
+        <w:t>All endpoints require an Authorization header with a valid JWT token.</w:t>
+      </w:r>
+    </w:p>
+    <w:p>
+      <w:pPr>
+        <w:pStyle w:val="Heading2"/>
+      </w:pPr>
+      <w:r>
+        <w:t>domain/</w:t>
+      </w:r>
+      <w:proofErr w:type="spellStart"/>
+      <w:r>
+        <w:t>api</w:t>
+      </w:r>
+      <w:proofErr w:type="spellEnd"/>
+      <w:r>
+        <w:t>/user</w:t>
+      </w:r>
+      <w:r>
+        <w:t xml:space="preserve"> </w:t>
+      </w:r>
+      <w:r>
+        <w:t>/get-cart [GET]</w:t>
+      </w:r>
+    </w:p>
+    <w:p>
+      <w:r>
+        <w:t>Requires Authorization header.</w:t>
+      </w:r>
+      <w:r>
+        <w:br/>
+        <w:t>Authorization: Bearer &lt;token&gt;</w:t>
+      </w:r>
+    </w:p>
+    <w:p>
+      <w:r>
+        <w:t>Sample Response:</w:t>
+      </w:r>
+    </w:p>
+    <w:p>
+      <w:pPr>
+        <w:pStyle w:val="IntenseQuote"/>
+      </w:pPr>
+      <w:r>
+        <w:t>{</w:t>
+      </w:r>
+      <w:r>
+        <w:br/>
+        <w:t xml:space="preserve">  "cart": [</w:t>
+      </w:r>
+      <w:r>
+        <w:br/>
+        <w:t xml:space="preserve"> </w:t>
+      </w:r>
+      <w:proofErr w:type="gramStart"/>
+      <w:r>
+        <w:t xml:space="preserve">   {</w:t>
+      </w:r>
+      <w:proofErr w:type="gramEnd"/>
+      <w:r>
+        <w:br/>
+        <w:t xml:space="preserve">      "productid": 1002,</w:t>
+      </w:r>
+      <w:r>
+        <w:br/>
+        <w:t xml:space="preserve">      "quantity": 2,</w:t>
+      </w:r>
+      <w:r>
+        <w:br/>
+        <w:t xml:space="preserve">      "offeredPrice": 1799</w:t>
+      </w:r>
+      <w:r>
+        <w:br/>
+        <w:t xml:space="preserve">    },</w:t>
+      </w:r>
+      <w:r>
+        <w:br/>
+        <w:t xml:space="preserve"> </w:t>
+      </w:r>
+      <w:proofErr w:type="gramStart"/>
+      <w:r>
+        <w:t xml:space="preserve">   {</w:t>
+      </w:r>
+      <w:proofErr w:type="gramEnd"/>
+      <w:r>
+        <w:br/>
+        <w:t xml:space="preserve">      "productid": 1010,</w:t>
+      </w:r>
+      <w:r>
+        <w:br/>
+        <w:t xml:space="preserve">      "quantity": 1,</w:t>
+      </w:r>
+      <w:r>
+        <w:br/>
+        <w:t xml:space="preserve">      "offeredPrice": 1299</w:t>
+      </w:r>
+      <w:r>
+        <w:br/>
+        <w:t xml:space="preserve">  </w:t>
+      </w:r>
+      <w:proofErr w:type="gramStart"/>
+      <w:r>
+        <w:t xml:space="preserve">  }</w:t>
+      </w:r>
+      <w:proofErr w:type="gramEnd"/>
+      <w:r>
+        <w:br/>
+      </w:r>
+      <w:proofErr w:type="gramStart"/>
+      <w:r>
+        <w:t xml:space="preserve">  ]</w:t>
+      </w:r>
+      <w:proofErr w:type="gramEnd"/>
+      <w:r>
+        <w:br/>
+        <w:t>}</w:t>
+      </w:r>
+    </w:p>
+    <w:p>
+      <w:pPr>
+        <w:pStyle w:val="Heading2"/>
+      </w:pPr>
+      <w:r>
+        <w:lastRenderedPageBreak/>
+        <w:t>domain/</w:t>
+      </w:r>
+      <w:proofErr w:type="spellStart"/>
+      <w:r>
+        <w:t>api</w:t>
+      </w:r>
+      <w:proofErr w:type="spellEnd"/>
+      <w:r>
+        <w:t>/user</w:t>
+      </w:r>
+      <w:r>
+        <w:t xml:space="preserve"> </w:t>
+      </w:r>
+      <w:r>
+        <w:t>/update-cart [POST]</w:t>
+      </w:r>
+    </w:p>
+    <w:p>
+      <w:r>
+        <w:t>Requires Authorization header.</w:t>
+      </w:r>
+      <w:r>
+        <w:br/>
+        <w:t>Authorization: Bearer &lt;token&gt;</w:t>
+      </w:r>
+    </w:p>
+    <w:p>
+      <w:r>
+        <w:t>Sample Request:</w:t>
+      </w:r>
+    </w:p>
+    <w:p>
+      <w:pPr>
+        <w:pStyle w:val="IntenseQuote"/>
+      </w:pPr>
+      <w:r>
+        <w:t>{</w:t>
+      </w:r>
+      <w:r>
+        <w:br/>
+        <w:t xml:space="preserve">  "cart": [</w:t>
+      </w:r>
+      <w:r>
+        <w:br/>
+        <w:t xml:space="preserve"> </w:t>
+      </w:r>
+      <w:proofErr w:type="gramStart"/>
+      <w:r>
+        <w:t xml:space="preserve">   {</w:t>
+      </w:r>
+      <w:proofErr w:type="gramEnd"/>
+      <w:r>
+        <w:br/>
+        <w:t xml:space="preserve">      "productid": 1002,</w:t>
+      </w:r>
+      <w:r>
+        <w:br/>
+        <w:t xml:space="preserve">      "quantity": 3,</w:t>
+      </w:r>
+      <w:r>
+        <w:br/>
+        <w:t xml:space="preserve">      "offeredPrice": 1799</w:t>
+      </w:r>
+      <w:r>
+        <w:br/>
+        <w:t xml:space="preserve">    },</w:t>
+      </w:r>
+      <w:r>
+        <w:br/>
+        <w:t xml:space="preserve"> </w:t>
+      </w:r>
+      <w:proofErr w:type="gramStart"/>
+      <w:r>
+        <w:t xml:space="preserve">   {</w:t>
+      </w:r>
+      <w:proofErr w:type="gramEnd"/>
+      <w:r>
+        <w:br/>
+        <w:t xml:space="preserve">      "productid": 1010,</w:t>
+      </w:r>
+      <w:r>
+        <w:br/>
+        <w:t xml:space="preserve">      "quantity": 0</w:t>
+      </w:r>
+      <w:r>
+        <w:br/>
+        <w:t xml:space="preserve">  </w:t>
+      </w:r>
+      <w:proofErr w:type="gramStart"/>
+      <w:r>
+        <w:t xml:space="preserve">  }</w:t>
+      </w:r>
+      <w:proofErr w:type="gramEnd"/>
+      <w:r>
+        <w:br/>
+      </w:r>
+      <w:proofErr w:type="gramStart"/>
+      <w:r>
+        <w:t xml:space="preserve">  ]</w:t>
+      </w:r>
+      <w:proofErr w:type="gramEnd"/>
+      <w:r>
+        <w:br/>
+        <w:t>}</w:t>
+      </w:r>
+    </w:p>
+    <w:p>
+      <w:r>
+        <w:t>Sample Response:</w:t>
+      </w:r>
+    </w:p>
+    <w:p>
+      <w:pPr>
+        <w:pStyle w:val="IntenseQuote"/>
+      </w:pPr>
+      <w:r>
+        <w:t>{</w:t>
+      </w:r>
+      <w:r>
+        <w:br/>
+        <w:t xml:space="preserve">  "message": "Cart updated successfully",</w:t>
+      </w:r>
+      <w:r>
+        <w:br/>
+        <w:t xml:space="preserve">  "cart": [</w:t>
+      </w:r>
+      <w:r>
+        <w:br/>
+        <w:t xml:space="preserve"> </w:t>
+      </w:r>
+      <w:proofErr w:type="gramStart"/>
+      <w:r>
+        <w:t xml:space="preserve">   {</w:t>
+      </w:r>
+      <w:proofErr w:type="gramEnd"/>
+      <w:r>
+        <w:br/>
+        <w:t xml:space="preserve">      "productid": 1002,</w:t>
+      </w:r>
+      <w:r>
+        <w:br/>
+        <w:t xml:space="preserve">      "quantity": 3,</w:t>
+      </w:r>
+      <w:r>
+        <w:br/>
+        <w:t xml:space="preserve">      "offeredPrice": 1799</w:t>
+      </w:r>
+      <w:r>
+        <w:br/>
+        <w:t xml:space="preserve">  </w:t>
+      </w:r>
+      <w:proofErr w:type="gramStart"/>
+      <w:r>
+        <w:t xml:space="preserve">  }</w:t>
+      </w:r>
+      <w:proofErr w:type="gramEnd"/>
+      <w:r>
+        <w:br/>
+      </w:r>
+      <w:proofErr w:type="gramStart"/>
+      <w:r>
+        <w:t xml:space="preserve">  ]</w:t>
+      </w:r>
+      <w:proofErr w:type="gramEnd"/>
+      <w:r>
+        <w:br/>
+        <w:t>}</w:t>
+      </w:r>
+    </w:p>
+    <w:p>
+      <w:pPr>
+        <w:pStyle w:val="Heading2"/>
+      </w:pPr>
+    </w:p>
+    <w:p>
+      <w:pPr>
+        <w:pStyle w:val="Heading2"/>
+      </w:pPr>
+    </w:p>
+    <w:p>
+      <w:pPr>
+        <w:pStyle w:val="Heading2"/>
+      </w:pPr>
+    </w:p>
+    <w:p>
+      <w:pPr>
+        <w:pStyle w:val="Heading2"/>
+      </w:pPr>
+    </w:p>
+    <w:p>
+      <w:pPr>
+        <w:pStyle w:val="Heading2"/>
+      </w:pPr>
+      <w:r>
+        <w:t>domain/</w:t>
+      </w:r>
+      <w:proofErr w:type="spellStart"/>
+      <w:r>
+        <w:t>api</w:t>
+      </w:r>
+      <w:proofErr w:type="spellEnd"/>
+      <w:r>
+        <w:t>/user</w:t>
+      </w:r>
+      <w:r>
+        <w:t xml:space="preserve"> </w:t>
+      </w:r>
+      <w:r>
+        <w:t>/get-</w:t>
+      </w:r>
+      <w:proofErr w:type="spellStart"/>
+      <w:r>
+        <w:t>wishlist</w:t>
+      </w:r>
+      <w:proofErr w:type="spellEnd"/>
+      <w:r>
+        <w:t xml:space="preserve"> [GET]</w:t>
+      </w:r>
+    </w:p>
+    <w:p>
+      <w:r>
+        <w:t>Requires Authorization header.</w:t>
+      </w:r>
+      <w:r>
+        <w:br/>
+        <w:t>Authorization: Bearer &lt;token&gt;</w:t>
+      </w:r>
+    </w:p>
+    <w:p>
+      <w:r>
         <w:lastRenderedPageBreak/>
         <w:t>Sample Response:</w:t>
       </w:r>
@@ -1432,35 +2291,86 @@
         <w:pStyle w:val="IntenseQuote"/>
       </w:pPr>
       <w:r>
-        <w:t>[</w:t>
+        <w:t>{</w:t>
       </w:r>
       <w:r>
         <w:br/>
-        <w:t xml:space="preserve">  {</w:t>
+        <w:t xml:space="preserve">  "</w:t>
+      </w:r>
+      <w:proofErr w:type="spellStart"/>
+      <w:r>
+        <w:t>wishlist</w:t>
+      </w:r>
+      <w:proofErr w:type="spellEnd"/>
+      <w:r>
+        <w:t>": [</w:t>
       </w:r>
       <w:r>
         <w:br/>
-        <w:t xml:space="preserve">    "id": 1020,</w:t>
-      </w:r>
+        <w:t xml:space="preserve"> </w:t>
+      </w:r>
+      <w:proofErr w:type="gramStart"/>
+      <w:r>
+        <w:t xml:space="preserve">   {</w:t>
+      </w:r>
+      <w:proofErr w:type="gramEnd"/>
       <w:r>
         <w:br/>
-        <w:t xml:space="preserve">    "title": "Fresh Sneakers",</w:t>
+        <w:t xml:space="preserve">      "</w:t>
+      </w:r>
+      <w:proofErr w:type="spellStart"/>
+      <w:r>
+        <w:t>productId</w:t>
+      </w:r>
+      <w:proofErr w:type="spellEnd"/>
+      <w:r>
+        <w:t>": 1002</w:t>
       </w:r>
       <w:r>
         <w:br/>
-        <w:t xml:space="preserve">    "createdAt": "2024-04-10T08:00:00Z"</w:t>
+        <w:t xml:space="preserve">    },</w:t>
       </w:r>
       <w:r>
         <w:br/>
-        <w:t xml:space="preserve">  },</w:t>
-      </w:r>
+        <w:t xml:space="preserve"> </w:t>
+      </w:r>
+      <w:proofErr w:type="gramStart"/>
+      <w:r>
+        <w:t xml:space="preserve">   {</w:t>
+      </w:r>
+      <w:proofErr w:type="gramEnd"/>
       <w:r>
         <w:br/>
-        <w:t xml:space="preserve">  ...</w:t>
+        <w:t xml:space="preserve">      "</w:t>
+      </w:r>
+      <w:proofErr w:type="spellStart"/>
+      <w:r>
+        <w:t>productId</w:t>
+      </w:r>
+      <w:proofErr w:type="spellEnd"/>
+      <w:r>
+        <w:t>": 1011</w:t>
       </w:r>
       <w:r>
         <w:br/>
-        <w:t>]</w:t>
+        <w:t xml:space="preserve">  </w:t>
+      </w:r>
+      <w:proofErr w:type="gramStart"/>
+      <w:r>
+        <w:t xml:space="preserve">  }</w:t>
+      </w:r>
+      <w:proofErr w:type="gramEnd"/>
+      <w:r>
+        <w:br/>
+      </w:r>
+      <w:proofErr w:type="gramStart"/>
+      <w:r>
+        <w:t xml:space="preserve">  ]</w:t>
+      </w:r>
+      <w:proofErr w:type="gramEnd"/>
+      <w:r>
+        <w:br/>
+        <w:t>}</w:t>
       </w:r>
     </w:p>
     <w:p>
@@ -1468,183 +2378,7 @@
         <w:pStyle w:val="Heading2"/>
       </w:pPr>
       <w:r>
-        <w:t>/top-sold [GET]</w:t>
-      </w:r>
-    </w:p>
-    <w:p>
-      <w:r>
-        <w:t>Returns the 5 top sold products.</w:t>
-      </w:r>
-    </w:p>
-    <w:p>
-      <w:r>
-        <w:t>Sample Response:</w:t>
-      </w:r>
-    </w:p>
-    <w:p>
-      <w:pPr>
-        <w:pStyle w:val="IntenseQuote"/>
-      </w:pPr>
-      <w:r>
-        <w:t>[</w:t>
-      </w:r>
-      <w:r>
-        <w:br/>
-        <w:t xml:space="preserve">  {</w:t>
-      </w:r>
-      <w:r>
-        <w:br/>
-        <w:t xml:space="preserve">    "id": 1002,</w:t>
-      </w:r>
-      <w:r>
-        <w:br/>
-        <w:t xml:space="preserve">    "title": "Running Shoes",</w:t>
-      </w:r>
-      <w:r>
-        <w:br/>
-        <w:t xml:space="preserve">    "sold": 233</w:t>
-      </w:r>
-      <w:r>
-        <w:br/>
-        <w:t xml:space="preserve">  },</w:t>
-      </w:r>
-      <w:r>
-        <w:br/>
-        <w:t xml:space="preserve">  ...</w:t>
-      </w:r>
-      <w:r>
-        <w:br/>
-        <w:t>]</w:t>
-      </w:r>
-    </w:p>
-    <w:p>
-      <w:pPr>
-        <w:pStyle w:val="Heading2"/>
-      </w:pPr>
-      <w:r>
-        <w:t>/category/:category [GET]</w:t>
-      </w:r>
-    </w:p>
-    <w:p>
-      <w:r>
-        <w:t>Returns products by category with sorting and pagination.</w:t>
-      </w:r>
-      <w:r>
-        <w:br/>
-        <w:t>Query Params: sort, page, limit</w:t>
-      </w:r>
-    </w:p>
-    <w:p>
-      <w:r>
-        <w:t>Sample Request: /category/shoes?sort=price_desc&amp;page=1&amp;limit=6</w:t>
-      </w:r>
-    </w:p>
-    <w:p>
-      <w:r>
-        <w:t>Sample Response:</w:t>
-      </w:r>
-    </w:p>
-    <w:p>
-      <w:pPr>
-        <w:pStyle w:val="IntenseQuote"/>
-      </w:pPr>
-      <w:r>
-        <w:t>{</w:t>
-      </w:r>
-      <w:r>
-        <w:br/>
-        <w:t xml:space="preserve">  "products": [ { "id": 1001, "title": "Shoe X" }, ... ],</w:t>
-      </w:r>
-      <w:r>
-        <w:br/>
-        <w:t xml:space="preserve">  "total": 20,</w:t>
-      </w:r>
-      <w:r>
-        <w:br/>
-        <w:t xml:space="preserve">  "currentPage": 1,</w:t>
-      </w:r>
-      <w:r>
-        <w:br/>
-        <w:t xml:space="preserve">  "totalPages": 4</w:t>
-      </w:r>
-      <w:r>
-        <w:br/>
-        <w:t>}</w:t>
-      </w:r>
-    </w:p>
-    <w:p>
-      <w:pPr>
-        <w:pStyle w:val="Heading2"/>
-      </w:pPr>
-      <w:r>
-        <w:t>/:id [GET]</w:t>
-      </w:r>
-    </w:p>
-    <w:p>
-      <w:r>
-        <w:t>Fetches product details by product ID.</w:t>
-      </w:r>
-    </w:p>
-    <w:p>
-      <w:r>
-        <w:t>Sample Request: /api/products/1002</w:t>
-      </w:r>
-    </w:p>
-    <w:p>
-      <w:r>
-        <w:lastRenderedPageBreak/>
-        <w:t>Sample Response:</w:t>
-      </w:r>
-    </w:p>
-    <w:p>
-      <w:pPr>
-        <w:pStyle w:val="IntenseQuote"/>
-      </w:pPr>
-      <w:r>
-        <w:t>{</w:t>
-      </w:r>
-      <w:r>
-        <w:br/>
-        <w:t xml:space="preserve">  "id": 1002,</w:t>
-      </w:r>
-      <w:r>
-        <w:br/>
-        <w:t xml:space="preserve">  "title": "Running Shoes",</w:t>
-      </w:r>
-      <w:r>
-        <w:br/>
-        <w:t xml:space="preserve">  "price": 1800,</w:t>
-      </w:r>
-      <w:r>
-        <w:br/>
-        <w:t xml:space="preserve">  "sold": 233,</w:t>
-      </w:r>
-      <w:r>
-        <w:br/>
-        <w:t xml:space="preserve">  "category": "shoes"</w:t>
-      </w:r>
-      <w:r>
-        <w:t xml:space="preserve"> ………</w:t>
-      </w:r>
-    </w:p>
-    <w:p>
-      <w:pPr>
-        <w:pStyle w:val="IntenseQuote"/>
-      </w:pPr>
-      <w:r>
-        <w:t>………………..</w:t>
-      </w:r>
-      <w:r>
-        <w:br/>
-        <w:t>}</w:t>
-      </w:r>
-    </w:p>
-    <w:p>
-      <w:pPr>
-        <w:pStyle w:val="Heading1"/>
-      </w:pPr>
-      <w:r>
-        <w:t>5. User APIs (/</w:t>
+        <w:t>domain/</w:t>
       </w:r>
       <w:proofErr w:type="spellStart"/>
       <w:r>
@@ -1652,424 +2386,13 @@
       </w:r>
       <w:proofErr w:type="spellEnd"/>
       <w:r>
-        <w:t>/user)</w:t>
-      </w:r>
-    </w:p>
-    <w:p>
-      <w:r>
-        <w:t>All endpoints require an Authorization header with a valid JWT token.</w:t>
-      </w:r>
-    </w:p>
-    <w:p>
-      <w:pPr>
-        <w:pStyle w:val="Heading2"/>
-      </w:pPr>
-      <w:r>
-        <w:t>/get-cart [GET]</w:t>
-      </w:r>
-    </w:p>
-    <w:p>
-      <w:r>
-        <w:t>Requires Authorization header.</w:t>
-      </w:r>
-      <w:r>
-        <w:br/>
-        <w:t>Authorization: Bearer &lt;token&gt;</w:t>
-      </w:r>
-    </w:p>
-    <w:p>
-      <w:r>
-        <w:t>Sample Response:</w:t>
-      </w:r>
-    </w:p>
-    <w:p>
-      <w:pPr>
-        <w:pStyle w:val="IntenseQuote"/>
-      </w:pPr>
-      <w:r>
-        <w:t>{</w:t>
-      </w:r>
-      <w:r>
-        <w:br/>
-        <w:t xml:space="preserve">  "cart": [</w:t>
-      </w:r>
-      <w:r>
-        <w:br/>
+        <w:t>/user</w:t>
+      </w:r>
+      <w:r>
         <w:t xml:space="preserve"> </w:t>
       </w:r>
-      <w:proofErr w:type="gramStart"/>
-      <w:r>
-        <w:t xml:space="preserve">   {</w:t>
-      </w:r>
-      <w:proofErr w:type="gramEnd"/>
-      <w:r>
-        <w:br/>
-        <w:t xml:space="preserve">      "productid": 1002,</w:t>
-      </w:r>
-      <w:r>
-        <w:br/>
-        <w:t xml:space="preserve">      "quantity": 2,</w:t>
-      </w:r>
-      <w:r>
-        <w:br/>
-        <w:t xml:space="preserve">      "offeredPrice": 1799</w:t>
-      </w:r>
-      <w:r>
-        <w:br/>
-        <w:t xml:space="preserve">    },</w:t>
-      </w:r>
-      <w:r>
-        <w:br/>
-        <w:t xml:space="preserve"> </w:t>
-      </w:r>
-      <w:proofErr w:type="gramStart"/>
-      <w:r>
-        <w:t xml:space="preserve">   {</w:t>
-      </w:r>
-      <w:proofErr w:type="gramEnd"/>
-      <w:r>
-        <w:br/>
-        <w:t xml:space="preserve">      "productid": 1010,</w:t>
-      </w:r>
-      <w:r>
-        <w:br/>
-        <w:t xml:space="preserve">      "quantity": 1,</w:t>
-      </w:r>
-      <w:r>
-        <w:br/>
-        <w:t xml:space="preserve">      "offeredPrice": 1299</w:t>
-      </w:r>
-      <w:r>
-        <w:br/>
-        <w:t xml:space="preserve">  </w:t>
-      </w:r>
-      <w:proofErr w:type="gramStart"/>
-      <w:r>
-        <w:t xml:space="preserve">  }</w:t>
-      </w:r>
-      <w:proofErr w:type="gramEnd"/>
-      <w:r>
-        <w:br/>
-      </w:r>
-      <w:proofErr w:type="gramStart"/>
-      <w:r>
-        <w:t xml:space="preserve">  ]</w:t>
-      </w:r>
-      <w:proofErr w:type="gramEnd"/>
-      <w:r>
-        <w:br/>
-        <w:t>}</w:t>
-      </w:r>
-    </w:p>
-    <w:p>
-      <w:pPr>
-        <w:pStyle w:val="Heading2"/>
-      </w:pPr>
-      <w:r>
-        <w:t>/</w:t>
-      </w:r>
-      <w:proofErr w:type="gramStart"/>
-      <w:r>
-        <w:t>update</w:t>
-      </w:r>
-      <w:proofErr w:type="gramEnd"/>
-      <w:r>
-        <w:t>-cart [POST]</w:t>
-      </w:r>
-    </w:p>
-    <w:p>
-      <w:r>
-        <w:t>Requires Authorization header.</w:t>
-      </w:r>
-      <w:r>
-        <w:br/>
-        <w:t>Authorization: Bearer &lt;token&gt;</w:t>
-      </w:r>
-    </w:p>
-    <w:p>
-      <w:r>
-        <w:t>Sample Request:</w:t>
-      </w:r>
-    </w:p>
-    <w:p>
-      <w:pPr>
-        <w:pStyle w:val="IntenseQuote"/>
-      </w:pPr>
-      <w:r>
-        <w:lastRenderedPageBreak/>
-        <w:t>{</w:t>
-      </w:r>
-      <w:r>
-        <w:br/>
-        <w:t xml:space="preserve">  "cart": [</w:t>
-      </w:r>
-      <w:r>
-        <w:br/>
-        <w:t xml:space="preserve"> </w:t>
-      </w:r>
-      <w:proofErr w:type="gramStart"/>
-      <w:r>
-        <w:t xml:space="preserve">   {</w:t>
-      </w:r>
-      <w:proofErr w:type="gramEnd"/>
-      <w:r>
-        <w:br/>
-        <w:t xml:space="preserve">      "productid": 1002,</w:t>
-      </w:r>
-      <w:r>
-        <w:br/>
-        <w:t xml:space="preserve">      "quantity": 3,</w:t>
-      </w:r>
-      <w:r>
-        <w:br/>
-        <w:t xml:space="preserve">      "offeredPrice": 1799</w:t>
-      </w:r>
-      <w:r>
-        <w:br/>
-        <w:t xml:space="preserve">    },</w:t>
-      </w:r>
-      <w:r>
-        <w:br/>
-        <w:t xml:space="preserve"> </w:t>
-      </w:r>
-      <w:proofErr w:type="gramStart"/>
-      <w:r>
-        <w:t xml:space="preserve">   {</w:t>
-      </w:r>
-      <w:proofErr w:type="gramEnd"/>
-      <w:r>
-        <w:br/>
-        <w:t xml:space="preserve">      "productid": 1010,</w:t>
-      </w:r>
-      <w:r>
-        <w:br/>
-        <w:t xml:space="preserve">      "quantity": 0</w:t>
-      </w:r>
-      <w:r>
-        <w:br/>
-        <w:t xml:space="preserve">  </w:t>
-      </w:r>
-      <w:proofErr w:type="gramStart"/>
-      <w:r>
-        <w:t xml:space="preserve">  }</w:t>
-      </w:r>
-      <w:proofErr w:type="gramEnd"/>
-      <w:r>
-        <w:br/>
-      </w:r>
-      <w:proofErr w:type="gramStart"/>
-      <w:r>
-        <w:t xml:space="preserve">  ]</w:t>
-      </w:r>
-      <w:proofErr w:type="gramEnd"/>
-      <w:r>
-        <w:br/>
-        <w:t>}</w:t>
-      </w:r>
-    </w:p>
-    <w:p>
-      <w:r>
-        <w:t>Sample Response:</w:t>
-      </w:r>
-    </w:p>
-    <w:p>
-      <w:pPr>
-        <w:pStyle w:val="IntenseQuote"/>
-      </w:pPr>
-      <w:r>
-        <w:t>{</w:t>
-      </w:r>
-      <w:r>
-        <w:br/>
-        <w:t xml:space="preserve">  "message": "Cart updated successfully",</w:t>
-      </w:r>
-      <w:r>
-        <w:br/>
-        <w:t xml:space="preserve">  "cart": [</w:t>
-      </w:r>
-      <w:r>
-        <w:br/>
-        <w:t xml:space="preserve"> </w:t>
-      </w:r>
-      <w:proofErr w:type="gramStart"/>
-      <w:r>
-        <w:t xml:space="preserve">   {</w:t>
-      </w:r>
-      <w:proofErr w:type="gramEnd"/>
-      <w:r>
-        <w:br/>
-        <w:t xml:space="preserve">      "productid": 1002,</w:t>
-      </w:r>
-      <w:r>
-        <w:br/>
-        <w:t xml:space="preserve">      "quantity": 3,</w:t>
-      </w:r>
-      <w:r>
-        <w:br/>
-        <w:t xml:space="preserve">      "offeredPrice": 1799</w:t>
-      </w:r>
-      <w:r>
-        <w:br/>
-        <w:t xml:space="preserve">  </w:t>
-      </w:r>
-      <w:proofErr w:type="gramStart"/>
-      <w:r>
-        <w:t xml:space="preserve">  }</w:t>
-      </w:r>
-      <w:proofErr w:type="gramEnd"/>
-      <w:r>
-        <w:br/>
-      </w:r>
-      <w:proofErr w:type="gramStart"/>
-      <w:r>
-        <w:t xml:space="preserve">  ]</w:t>
-      </w:r>
-      <w:proofErr w:type="gramEnd"/>
-      <w:r>
-        <w:br/>
-        <w:t>}</w:t>
-      </w:r>
-    </w:p>
-    <w:p>
-      <w:pPr>
-        <w:pStyle w:val="Heading2"/>
-      </w:pPr>
-      <w:r>
-        <w:t>/</w:t>
-      </w:r>
-      <w:proofErr w:type="gramStart"/>
-      <w:r>
-        <w:t>get</w:t>
-      </w:r>
-      <w:proofErr w:type="gramEnd"/>
-      <w:r>
-        <w:t>-</w:t>
-      </w:r>
-      <w:proofErr w:type="spellStart"/>
-      <w:r>
-        <w:t>wishlist</w:t>
-      </w:r>
-      <w:proofErr w:type="spellEnd"/>
-      <w:r>
-        <w:t xml:space="preserve"> [GET]</w:t>
-      </w:r>
-    </w:p>
-    <w:p>
-      <w:r>
-        <w:t>Requires Authorization header.</w:t>
-      </w:r>
-      <w:r>
-        <w:br/>
-        <w:t>Authorization: Bearer &lt;token&gt;</w:t>
-      </w:r>
-    </w:p>
-    <w:p>
-      <w:r>
-        <w:t>Sample Response:</w:t>
-      </w:r>
-    </w:p>
-    <w:p>
-      <w:pPr>
-        <w:pStyle w:val="IntenseQuote"/>
-      </w:pPr>
-      <w:r>
-        <w:t>{</w:t>
-      </w:r>
-      <w:r>
-        <w:br/>
-        <w:t xml:space="preserve">  "</w:t>
-      </w:r>
-      <w:proofErr w:type="spellStart"/>
-      <w:r>
-        <w:t>wishlist</w:t>
-      </w:r>
-      <w:proofErr w:type="spellEnd"/>
-      <w:r>
-        <w:t>": [</w:t>
-      </w:r>
-      <w:r>
-        <w:br/>
-        <w:t xml:space="preserve"> </w:t>
-      </w:r>
-      <w:proofErr w:type="gramStart"/>
-      <w:r>
-        <w:t xml:space="preserve">   {</w:t>
-      </w:r>
-      <w:proofErr w:type="gramEnd"/>
-      <w:r>
-        <w:br/>
-        <w:t xml:space="preserve">      "</w:t>
-      </w:r>
-      <w:proofErr w:type="spellStart"/>
-      <w:r>
-        <w:t>productId</w:t>
-      </w:r>
-      <w:proofErr w:type="spellEnd"/>
-      <w:r>
-        <w:t>": 1002</w:t>
-      </w:r>
-      <w:r>
-        <w:br/>
-        <w:t xml:space="preserve">    },</w:t>
-      </w:r>
-      <w:r>
-        <w:br/>
-        <w:t xml:space="preserve"> </w:t>
-      </w:r>
-      <w:proofErr w:type="gramStart"/>
-      <w:r>
-        <w:t xml:space="preserve">   {</w:t>
-      </w:r>
-      <w:proofErr w:type="gramEnd"/>
-      <w:r>
-        <w:br/>
-        <w:t xml:space="preserve">      "</w:t>
-      </w:r>
-      <w:proofErr w:type="spellStart"/>
-      <w:r>
-        <w:t>productId</w:t>
-      </w:r>
-      <w:proofErr w:type="spellEnd"/>
-      <w:r>
-        <w:t>": 1011</w:t>
-      </w:r>
-      <w:r>
-        <w:br/>
-        <w:t xml:space="preserve">  </w:t>
-      </w:r>
-      <w:proofErr w:type="gramStart"/>
-      <w:r>
-        <w:t xml:space="preserve">  }</w:t>
-      </w:r>
-      <w:proofErr w:type="gramEnd"/>
-      <w:r>
-        <w:br/>
-      </w:r>
-      <w:proofErr w:type="gramStart"/>
-      <w:r>
-        <w:t xml:space="preserve">  ]</w:t>
-      </w:r>
-      <w:proofErr w:type="gramEnd"/>
-      <w:r>
-        <w:br/>
-        <w:t>}</w:t>
-      </w:r>
-    </w:p>
-    <w:p>
-      <w:pPr>
-        <w:pStyle w:val="Heading2"/>
-      </w:pPr>
-      <w:r>
-        <w:lastRenderedPageBreak/>
-        <w:t>/</w:t>
-      </w:r>
-      <w:proofErr w:type="gramStart"/>
-      <w:r>
-        <w:t>update</w:t>
-      </w:r>
-      <w:proofErr w:type="gramEnd"/>
-      <w:r>
-        <w:t>-</w:t>
+      <w:r>
+        <w:t>/update-</w:t>
       </w:r>
       <w:proofErr w:type="spellStart"/>
       <w:r>
@@ -3094,6 +3417,7 @@
   <w:style w:type="character" w:default="1" w:styleId="DefaultParagraphFont">
     <w:name w:val="Default Paragraph Font"/>
     <w:uiPriority w:val="1"/>
+    <w:semiHidden/>
     <w:unhideWhenUsed/>
   </w:style>
   <w:style w:type="table" w:default="1" w:styleId="TableNormal">

</xml_diff>